<commit_message>
EPN implementation screenshots added
</commit_message>
<xml_diff>
--- a/reports/SMID CA Project Documentation.docx
+++ b/reports/SMID CA Project Documentation.docx
@@ -525,6 +525,8 @@
           <w:szCs w:val="32"/>
         </w:rPr>
       </w:pPr>
+      <w:bookmarkStart w:id="1" w:name="_GoBack"/>
+      <w:bookmarkEnd w:id="1"/>
     </w:p>
     <w:sdt>
       <w:sdtPr>
@@ -580,7 +582,7 @@
           <w:r>
             <w:fldChar w:fldCharType="separate"/>
           </w:r>
-          <w:hyperlink w:anchor="_Toc466657030" w:history="1">
+          <w:hyperlink w:anchor="_Toc466687568" w:history="1">
             <w:r>
               <w:rPr>
                 <w:rStyle w:val="Hyperlink"/>
@@ -622,7 +624,7 @@
                 <w:noProof/>
                 <w:webHidden/>
               </w:rPr>
-              <w:instrText xml:space="preserve"> PAGEREF _Toc466657030 \h </w:instrText>
+              <w:instrText xml:space="preserve"> PAGEREF _Toc466687568 \h </w:instrText>
             </w:r>
             <w:r>
               <w:rPr>
@@ -666,7 +668,7 @@
               <w:lang w:val="en-SG" w:eastAsia="en-SG"/>
             </w:rPr>
           </w:pPr>
-          <w:hyperlink w:anchor="_Toc466657031" w:history="1">
+          <w:hyperlink w:anchor="_Toc466687569" w:history="1">
             <w:r>
               <w:rPr>
                 <w:rStyle w:val="Hyperlink"/>
@@ -710,7 +712,7 @@
                 <w:noProof/>
                 <w:webHidden/>
               </w:rPr>
-              <w:instrText xml:space="preserve"> PAGEREF _Toc466657031 \h </w:instrText>
+              <w:instrText xml:space="preserve"> PAGEREF _Toc466687569 \h </w:instrText>
             </w:r>
             <w:r>
               <w:rPr>
@@ -754,7 +756,7 @@
               <w:lang w:val="en-SG" w:eastAsia="en-SG"/>
             </w:rPr>
           </w:pPr>
-          <w:hyperlink w:anchor="_Toc466657032" w:history="1">
+          <w:hyperlink w:anchor="_Toc466687570" w:history="1">
             <w:r>
               <w:rPr>
                 <w:rStyle w:val="Hyperlink"/>
@@ -798,7 +800,7 @@
                 <w:noProof/>
                 <w:webHidden/>
               </w:rPr>
-              <w:instrText xml:space="preserve"> PAGEREF _Toc466657032 \h </w:instrText>
+              <w:instrText xml:space="preserve"> PAGEREF _Toc466687570 \h </w:instrText>
             </w:r>
             <w:r>
               <w:rPr>
@@ -842,7 +844,7 @@
               <w:lang w:val="en-SG" w:eastAsia="en-SG"/>
             </w:rPr>
           </w:pPr>
-          <w:hyperlink w:anchor="_Toc466657033" w:history="1">
+          <w:hyperlink w:anchor="_Toc466687571" w:history="1">
             <w:r>
               <w:rPr>
                 <w:rStyle w:val="Hyperlink"/>
@@ -884,7 +886,7 @@
                 <w:noProof/>
                 <w:webHidden/>
               </w:rPr>
-              <w:instrText xml:space="preserve"> PAGEREF _Toc466657033 \h </w:instrText>
+              <w:instrText xml:space="preserve"> PAGEREF _Toc466687571 \h </w:instrText>
             </w:r>
             <w:r>
               <w:rPr>
@@ -928,7 +930,7 @@
               <w:lang w:val="en-SG" w:eastAsia="en-SG"/>
             </w:rPr>
           </w:pPr>
-          <w:hyperlink w:anchor="_Toc466657034" w:history="1">
+          <w:hyperlink w:anchor="_Toc466687572" w:history="1">
             <w:r>
               <w:rPr>
                 <w:rStyle w:val="Hyperlink"/>
@@ -970,7 +972,7 @@
                 <w:noProof/>
                 <w:webHidden/>
               </w:rPr>
-              <w:instrText xml:space="preserve"> PAGEREF _Toc466657034 \h </w:instrText>
+              <w:instrText xml:space="preserve"> PAGEREF _Toc466687572 \h </w:instrText>
             </w:r>
             <w:r>
               <w:rPr>
@@ -1014,7 +1016,7 @@
               <w:lang w:val="en-SG" w:eastAsia="en-SG"/>
             </w:rPr>
           </w:pPr>
-          <w:hyperlink w:anchor="_Toc466657035" w:history="1">
+          <w:hyperlink w:anchor="_Toc466687573" w:history="1">
             <w:r>
               <w:rPr>
                 <w:rStyle w:val="Hyperlink"/>
@@ -1058,7 +1060,7 @@
                 <w:noProof/>
                 <w:webHidden/>
               </w:rPr>
-              <w:instrText xml:space="preserve"> PAGEREF _Toc466657035 \h </w:instrText>
+              <w:instrText xml:space="preserve"> PAGEREF _Toc466687573 \h </w:instrText>
             </w:r>
             <w:r>
               <w:rPr>
@@ -1102,7 +1104,7 @@
               <w:lang w:val="en-SG" w:eastAsia="en-SG"/>
             </w:rPr>
           </w:pPr>
-          <w:hyperlink w:anchor="_Toc466657036" w:history="1">
+          <w:hyperlink w:anchor="_Toc466687574" w:history="1">
             <w:r>
               <w:rPr>
                 <w:rStyle w:val="Hyperlink"/>
@@ -1146,7 +1148,7 @@
                 <w:noProof/>
                 <w:webHidden/>
               </w:rPr>
-              <w:instrText xml:space="preserve"> PAGEREF _Toc466657036 \h </w:instrText>
+              <w:instrText xml:space="preserve"> PAGEREF _Toc466687574 \h </w:instrText>
             </w:r>
             <w:r>
               <w:rPr>
@@ -1190,7 +1192,7 @@
               <w:lang w:val="en-SG" w:eastAsia="en-SG"/>
             </w:rPr>
           </w:pPr>
-          <w:hyperlink w:anchor="_Toc466657037" w:history="1">
+          <w:hyperlink w:anchor="_Toc466687575" w:history="1">
             <w:r>
               <w:rPr>
                 <w:rStyle w:val="Hyperlink"/>
@@ -1234,7 +1236,7 @@
                 <w:noProof/>
                 <w:webHidden/>
               </w:rPr>
-              <w:instrText xml:space="preserve"> PAGEREF _Toc466657037 \h </w:instrText>
+              <w:instrText xml:space="preserve"> PAGEREF _Toc466687575 \h </w:instrText>
             </w:r>
             <w:r>
               <w:rPr>
@@ -1278,7 +1280,7 @@
               <w:lang w:val="en-SG" w:eastAsia="en-SG"/>
             </w:rPr>
           </w:pPr>
-          <w:hyperlink w:anchor="_Toc466657038" w:history="1">
+          <w:hyperlink w:anchor="_Toc466687576" w:history="1">
             <w:r>
               <w:rPr>
                 <w:rStyle w:val="Hyperlink"/>
@@ -1320,7 +1322,7 @@
                 <w:noProof/>
                 <w:webHidden/>
               </w:rPr>
-              <w:instrText xml:space="preserve"> PAGEREF _Toc466657038 \h </w:instrText>
+              <w:instrText xml:space="preserve"> PAGEREF _Toc466687576 \h </w:instrText>
             </w:r>
             <w:r>
               <w:rPr>
@@ -1364,7 +1366,7 @@
               <w:lang w:val="en-SG" w:eastAsia="en-SG"/>
             </w:rPr>
           </w:pPr>
-          <w:hyperlink w:anchor="_Toc466657039" w:history="1">
+          <w:hyperlink w:anchor="_Toc466687577" w:history="1">
             <w:r>
               <w:rPr>
                 <w:rStyle w:val="Hyperlink"/>
@@ -1406,7 +1408,7 @@
                 <w:noProof/>
                 <w:webHidden/>
               </w:rPr>
-              <w:instrText xml:space="preserve"> PAGEREF _Toc466657039 \h </w:instrText>
+              <w:instrText xml:space="preserve"> PAGEREF _Toc466687577 \h </w:instrText>
             </w:r>
             <w:r>
               <w:rPr>
@@ -1450,7 +1452,7 @@
               <w:lang w:val="en-SG" w:eastAsia="en-SG"/>
             </w:rPr>
           </w:pPr>
-          <w:hyperlink w:anchor="_Toc466657040" w:history="1">
+          <w:hyperlink w:anchor="_Toc466687578" w:history="1">
             <w:r>
               <w:rPr>
                 <w:rStyle w:val="Hyperlink"/>
@@ -1492,7 +1494,7 @@
                 <w:noProof/>
                 <w:webHidden/>
               </w:rPr>
-              <w:instrText xml:space="preserve"> PAGEREF _Toc466657040 \h </w:instrText>
+              <w:instrText xml:space="preserve"> PAGEREF _Toc466687578 \h </w:instrText>
             </w:r>
             <w:r>
               <w:rPr>
@@ -1512,7 +1514,7 @@
                 <w:noProof/>
                 <w:webHidden/>
               </w:rPr>
-              <w:t>9</w:t>
+              <w:t>11</w:t>
             </w:r>
             <w:r>
               <w:rPr>
@@ -1536,7 +1538,7 @@
               <w:lang w:val="en-SG" w:eastAsia="en-SG"/>
             </w:rPr>
           </w:pPr>
-          <w:hyperlink w:anchor="_Toc466657041" w:history="1">
+          <w:hyperlink w:anchor="_Toc466687579" w:history="1">
             <w:r>
               <w:rPr>
                 <w:rStyle w:val="Hyperlink"/>
@@ -1578,7 +1580,7 @@
                 <w:noProof/>
                 <w:webHidden/>
               </w:rPr>
-              <w:instrText xml:space="preserve"> PAGEREF _Toc466657041 \h </w:instrText>
+              <w:instrText xml:space="preserve"> PAGEREF _Toc466687579 \h </w:instrText>
             </w:r>
             <w:r>
               <w:rPr>
@@ -1598,7 +1600,7 @@
                 <w:noProof/>
                 <w:webHidden/>
               </w:rPr>
-              <w:t>9</w:t>
+              <w:t>12</w:t>
             </w:r>
             <w:r>
               <w:rPr>
@@ -1662,11 +1664,11 @@
           <w:numId w:val="17"/>
         </w:numPr>
       </w:pPr>
-      <w:bookmarkStart w:id="1" w:name="_Toc466657030"/>
+      <w:bookmarkStart w:id="2" w:name="_Toc466687568"/>
       <w:r>
         <w:t>Introduction</w:t>
       </w:r>
-      <w:bookmarkEnd w:id="1"/>
+      <w:bookmarkEnd w:id="2"/>
     </w:p>
     <w:p>
       <w:pPr>
@@ -1687,14 +1689,14 @@
           <w:lang w:val="en-GB"/>
         </w:rPr>
       </w:pPr>
-      <w:bookmarkStart w:id="2" w:name="_Toc466657031"/>
+      <w:bookmarkStart w:id="3" w:name="_Toc466687569"/>
       <w:r>
         <w:rPr>
           <w:lang w:val="en-GB"/>
         </w:rPr>
         <w:t>Objectives</w:t>
       </w:r>
-      <w:bookmarkEnd w:id="2"/>
+      <w:bookmarkEnd w:id="3"/>
     </w:p>
     <w:p>
       <w:pPr>
@@ -1750,14 +1752,14 @@
           <w:lang w:val="en-GB"/>
         </w:rPr>
       </w:pPr>
-      <w:bookmarkStart w:id="3" w:name="_Toc466657032"/>
+      <w:bookmarkStart w:id="4" w:name="_Toc466687570"/>
       <w:r>
         <w:rPr>
           <w:lang w:val="en-GB"/>
         </w:rPr>
         <w:t>Approach</w:t>
       </w:r>
-      <w:bookmarkEnd w:id="3"/>
+      <w:bookmarkEnd w:id="4"/>
     </w:p>
     <w:p>
       <w:pPr>
@@ -2120,12 +2122,12 @@
           <w:numId w:val="17"/>
         </w:numPr>
       </w:pPr>
-      <w:bookmarkStart w:id="4" w:name="_Toc466657033"/>
+      <w:bookmarkStart w:id="5" w:name="_Toc466687571"/>
       <w:r>
         <w:lastRenderedPageBreak/>
         <w:t>Strategies</w:t>
       </w:r>
-      <w:bookmarkEnd w:id="4"/>
+      <w:bookmarkEnd w:id="5"/>
     </w:p>
     <w:p>
       <w:pPr>
@@ -2411,43 +2413,7 @@
             <w:szCs w:val="24"/>
             <w:lang w:val="en-SG"/>
           </w:rPr>
-          <w:t>DataMall@</w:t>
-        </w:r>
-        <w:r>
-          <w:rPr>
-            <w:rStyle w:val="Hyperlink"/>
-            <w:rFonts w:ascii="Calibri" w:hAnsi="Calibri" w:cs="Calibri"/>
-            <w:szCs w:val="24"/>
-            <w:lang w:val="en-SG"/>
-          </w:rPr>
-          <w:t>M</w:t>
-        </w:r>
-        <w:r>
-          <w:rPr>
-            <w:rStyle w:val="Hyperlink"/>
-            <w:rFonts w:ascii="Calibri" w:hAnsi="Calibri" w:cs="Calibri"/>
-            <w:szCs w:val="24"/>
-            <w:lang w:val="en-SG"/>
-          </w:rPr>
-          <w:t>yTransp</w:t>
-        </w:r>
-        <w:r>
-          <w:rPr>
-            <w:rStyle w:val="Hyperlink"/>
-            <w:rFonts w:ascii="Calibri" w:hAnsi="Calibri" w:cs="Calibri"/>
-            <w:szCs w:val="24"/>
-            <w:lang w:val="en-SG"/>
-          </w:rPr>
-          <w:t>o</w:t>
-        </w:r>
-        <w:r>
-          <w:rPr>
-            <w:rStyle w:val="Hyperlink"/>
-            <w:rFonts w:ascii="Calibri" w:hAnsi="Calibri" w:cs="Calibri"/>
-            <w:szCs w:val="24"/>
-            <w:lang w:val="en-SG"/>
-          </w:rPr>
-          <w:t>rt.sg</w:t>
+          <w:t>DataMall@MyTransport.sg</w:t>
         </w:r>
       </w:hyperlink>
       <w:r>
@@ -2664,14 +2630,14 @@
           <w:numId w:val="17"/>
         </w:numPr>
       </w:pPr>
-      <w:bookmarkStart w:id="5" w:name="_Toc466657034"/>
+      <w:bookmarkStart w:id="6" w:name="_Toc466687572"/>
       <w:r>
         <w:t>Insights</w:t>
       </w:r>
       <w:r>
         <w:t xml:space="preserve"> Discovered</w:t>
       </w:r>
-      <w:bookmarkEnd w:id="5"/>
+      <w:bookmarkEnd w:id="6"/>
     </w:p>
     <w:p>
       <w:pPr>
@@ -2692,14 +2658,14 @@
           <w:lang w:val="en-GB"/>
         </w:rPr>
       </w:pPr>
-      <w:bookmarkStart w:id="6" w:name="_Toc466657035"/>
+      <w:bookmarkStart w:id="7" w:name="_Toc466687573"/>
       <w:r>
         <w:rPr>
           <w:lang w:val="en-GB"/>
         </w:rPr>
         <w:t>Correlation between speed band and traffic incident</w:t>
       </w:r>
-      <w:bookmarkEnd w:id="6"/>
+      <w:bookmarkEnd w:id="7"/>
     </w:p>
     <w:p>
       <w:pPr>
@@ -2732,13 +2698,13 @@
           <w:vertAlign w:val="superscript"/>
           <w:lang w:val="en-GB"/>
         </w:rPr>
+        <w:instrText xml:space="preserve"> \* MERGEFORMAT </w:instrText>
       </w:r>
       <w:r>
         <w:rPr>
           <w:vertAlign w:val="superscript"/>
           <w:lang w:val="en-GB"/>
         </w:rPr>
-        <w:instrText xml:space="preserve"> \* MERGEFORMAT </w:instrText>
       </w:r>
       <w:r>
         <w:rPr>
@@ -3022,19 +2988,7 @@
         <w:rPr>
           <w:lang w:val="en-GB"/>
         </w:rPr>
-        <w:t xml:space="preserve"> peak hours (about 7am to 8am), t</w:t>
-      </w:r>
-      <w:r>
-        <w:rPr>
-          <w:lang w:val="en-GB"/>
-        </w:rPr>
-        <w:t xml:space="preserve">he situation </w:t>
-      </w:r>
-      <w:r>
-        <w:rPr>
-          <w:lang w:val="en-GB"/>
-        </w:rPr>
-        <w:t>became worse and the speed band went as low as level 2.</w:t>
+        <w:t xml:space="preserve"> peak hours (about 7am to 8am), the situation became worse and the speed band went as low as level 2.</w:t>
       </w:r>
     </w:p>
     <w:p>
@@ -3247,21 +3201,15 @@
           <w:lang w:val="en-GB"/>
         </w:rPr>
       </w:pPr>
-      <w:bookmarkStart w:id="7" w:name="_Toc466657036"/>
+      <w:bookmarkStart w:id="8" w:name="_Toc466687574"/>
       <w:r>
         <w:rPr>
           <w:lang w:val="en-GB"/>
         </w:rPr>
         <w:lastRenderedPageBreak/>
-        <w:t xml:space="preserve">Traffic Condition </w:t>
-      </w:r>
-      <w:r>
-        <w:rPr>
-          <w:lang w:val="en-GB"/>
-        </w:rPr>
-        <w:t>on Weekdays, Weekends and at arterial roads</w:t>
-      </w:r>
-      <w:bookmarkEnd w:id="7"/>
+        <w:t>Traffic Condition on Weekdays, Weekends and at arterial roads</w:t>
+      </w:r>
+      <w:bookmarkEnd w:id="8"/>
     </w:p>
     <w:p>
       <w:pPr>
@@ -3362,14 +3310,14 @@
           <w:lang w:val="en-GB"/>
         </w:rPr>
       </w:pPr>
-      <w:bookmarkStart w:id="8" w:name="_Toc466657037"/>
+      <w:bookmarkStart w:id="9" w:name="_Toc466687575"/>
       <w:r>
         <w:rPr>
           <w:lang w:val="en-GB"/>
         </w:rPr>
         <w:t>Traffic Condition versus Weather Condition</w:t>
       </w:r>
-      <w:bookmarkEnd w:id="8"/>
+      <w:bookmarkEnd w:id="9"/>
     </w:p>
     <w:p>
       <w:pPr>
@@ -3455,7 +3403,8 @@
     <w:p>
       <w:r>
         <w:rPr>
-          <w:lang w:val="en-SG"/>
+          <w:noProof/>
+          <w:lang w:val="en-SG" w:eastAsia="en-SG"/>
         </w:rPr>
         <w:lastRenderedPageBreak/>
         <w:drawing>
@@ -3629,12 +3578,12 @@
           <w:numId w:val="17"/>
         </w:numPr>
       </w:pPr>
-      <w:bookmarkStart w:id="9" w:name="_Toc466657038"/>
+      <w:bookmarkStart w:id="10" w:name="_Toc466687576"/>
       <w:r>
         <w:lastRenderedPageBreak/>
         <w:t>EPN Design</w:t>
       </w:r>
-      <w:bookmarkEnd w:id="9"/>
+      <w:bookmarkEnd w:id="10"/>
     </w:p>
     <w:p>
       <w:pPr>
@@ -3728,7 +3677,6 @@
         </w:sectPr>
       </w:pPr>
     </w:p>
-    <w:p/>
     <w:p>
       <w:pPr>
         <w:pStyle w:val="Heading1"/>
@@ -3737,11 +3685,12 @@
           <w:numId w:val="17"/>
         </w:numPr>
       </w:pPr>
-      <w:bookmarkStart w:id="10" w:name="_Toc466657039"/>
-      <w:r>
+      <w:bookmarkStart w:id="11" w:name="_Toc466687577"/>
+      <w:r>
+        <w:lastRenderedPageBreak/>
         <w:t>EPN Implementation</w:t>
       </w:r>
-      <w:bookmarkEnd w:id="10"/>
+      <w:bookmarkEnd w:id="11"/>
     </w:p>
     <w:p>
       <w:pPr>
@@ -3803,7 +3752,19 @@
         <w:rPr>
           <w:lang w:val="en-GB"/>
         </w:rPr>
-        <w:t xml:space="preserve">, we wrote Python script to do </w:t>
+        <w:t xml:space="preserve">, we wrote Python </w:t>
+      </w:r>
+      <w:r>
+        <w:rPr>
+          <w:lang w:val="en-GB"/>
+        </w:rPr>
+        <w:t>program</w:t>
+      </w:r>
+      <w:r>
+        <w:rPr>
+          <w:lang w:val="en-GB"/>
+        </w:rPr>
+        <w:t xml:space="preserve"> to do </w:t>
       </w:r>
       <w:r>
         <w:rPr>
@@ -3830,13 +3791,13 @@
           <w:vertAlign w:val="superscript"/>
           <w:lang w:val="en-GB"/>
         </w:rPr>
+        <w:instrText xml:space="preserve"> \* MERGEFORMAT </w:instrText>
       </w:r>
       <w:r>
         <w:rPr>
           <w:vertAlign w:val="superscript"/>
           <w:lang w:val="en-GB"/>
         </w:rPr>
-        <w:instrText xml:space="preserve"> \* MERGEFORMAT </w:instrText>
       </w:r>
       <w:r>
         <w:rPr>
@@ -3871,52 +3832,108 @@
         </w:rPr>
         <w:t xml:space="preserve"> </w:t>
       </w:r>
-      <w:r>
-        <w:rPr>
-          <w:lang w:val="en-GB"/>
-        </w:rPr>
-        <w:t xml:space="preserve">We used Tableau Desktop to generate the following visual presentation </w:t>
-      </w:r>
-      <w:r>
-        <w:rPr>
-          <w:lang w:val="en-GB"/>
-        </w:rPr>
-        <w:t xml:space="preserve">based on the output of the EPN. Since there are accidents at PIE after BKE, the EPN will recommend users to take Bukit </w:t>
-      </w:r>
-      <w:proofErr w:type="spellStart"/>
-      <w:r>
-        <w:rPr>
-          <w:lang w:val="en-GB"/>
-        </w:rPr>
-        <w:t>Timah</w:t>
-      </w:r>
-      <w:proofErr w:type="spellEnd"/>
-      <w:r>
-        <w:rPr>
-          <w:lang w:val="en-GB"/>
-        </w:rPr>
-        <w:t xml:space="preserve"> Road as an alternative route to enter PIE. The presentation is done on Google Map. </w:t>
-      </w:r>
-    </w:p>
-    <w:p>
-      <w:pPr>
-        <w:jc w:val="left"/>
-        <w:rPr>
-          <w:u w:val="single"/>
+    </w:p>
+    <w:p>
+      <w:pPr>
+        <w:rPr>
+          <w:lang w:val="en-GB"/>
+        </w:rPr>
+      </w:pPr>
+      <w:r>
+        <w:rPr>
+          <w:lang w:val="en-GB"/>
+        </w:rPr>
+        <w:t xml:space="preserve">Our </w:t>
+      </w:r>
+      <w:r>
+        <w:rPr>
+          <w:lang w:val="en-GB"/>
+        </w:rPr>
+        <w:t>EPN Python</w:t>
+      </w:r>
+      <w:r>
+        <w:rPr>
+          <w:lang w:val="en-GB"/>
+        </w:rPr>
+        <w:t xml:space="preserve"> program</w:t>
+      </w:r>
+      <w:r>
+        <w:rPr>
+          <w:lang w:val="en-GB"/>
+        </w:rPr>
+        <w:t xml:space="preserve"> </w:t>
+      </w:r>
+      <w:r>
+        <w:rPr>
+          <w:lang w:val="en-GB"/>
+        </w:rPr>
+        <w:t xml:space="preserve">receives </w:t>
+      </w:r>
+      <w:r>
+        <w:rPr>
+          <w:lang w:val="en-GB"/>
+        </w:rPr>
+        <w:t>input from the abov</w:t>
+      </w:r>
+      <w:r>
+        <w:rPr>
+          <w:lang w:val="en-GB"/>
+        </w:rPr>
+        <w:t xml:space="preserve">e real-time </w:t>
+      </w:r>
+      <w:r>
+        <w:rPr>
+          <w:lang w:val="en-GB"/>
+        </w:rPr>
+        <w:t>sources, then process</w:t>
+      </w:r>
+      <w:r>
+        <w:rPr>
+          <w:lang w:val="en-GB"/>
+        </w:rPr>
+        <w:t>es</w:t>
+      </w:r>
+      <w:r>
+        <w:rPr>
+          <w:lang w:val="en-GB"/>
+        </w:rPr>
+        <w:t xml:space="preserve"> each event and decide</w:t>
+      </w:r>
+      <w:r>
+        <w:rPr>
+          <w:lang w:val="en-GB"/>
+        </w:rPr>
+        <w:t>s</w:t>
+      </w:r>
+      <w:r>
+        <w:rPr>
+          <w:lang w:val="en-GB"/>
+        </w:rPr>
+        <w:t xml:space="preserve"> whether to trigger certain alert. </w:t>
+      </w:r>
+      <w:r>
+        <w:rPr>
+          <w:lang w:val="en-GB"/>
+        </w:rPr>
+        <w:t>Below are some screenshots that demonstrate the output generated by the EPN program after processing every incoming event.</w:t>
+      </w:r>
+    </w:p>
+    <w:p>
+      <w:pPr>
+        <w:rPr>
           <w:lang w:val="en-GB"/>
         </w:rPr>
       </w:pPr>
       <w:r>
         <w:rPr>
           <w:noProof/>
-          <w:u w:val="single"/>
           <w:lang w:val="en-SG" w:eastAsia="en-SG"/>
         </w:rPr>
         <w:drawing>
           <wp:inline distT="0" distB="0" distL="0" distR="0">
-            <wp:extent cx="5922645" cy="3290570"/>
-            <wp:effectExtent l="19050" t="19050" r="1905" b="5080"/>
-            <wp:docPr id="11" name="Picture 11"/>
+            <wp:extent cx="3979363" cy="1524000"/>
+            <wp:effectExtent l="19050" t="19050" r="2540" b="0"/>
+            <wp:docPr id="2" name="Picture 2"/>
             <wp:cNvGraphicFramePr>
               <a:graphicFrameLocks xmlns:a="http://schemas.openxmlformats.org/drawingml/2006/main" noChangeAspect="1"/>
             </wp:cNvGraphicFramePr>
@@ -3924,7 +3941,7 @@
               <a:graphicData uri="http://schemas.openxmlformats.org/drawingml/2006/picture">
                 <pic:pic xmlns:pic="http://schemas.openxmlformats.org/drawingml/2006/picture">
                   <pic:nvPicPr>
-                    <pic:cNvPr id="0" name="Picture 5"/>
+                    <pic:cNvPr id="0" name="Picture 7"/>
                     <pic:cNvPicPr>
                       <a:picLocks noChangeAspect="1" noChangeArrowheads="1"/>
                     </pic:cNvPicPr>
@@ -3945,7 +3962,7 @@
                   <pic:spPr bwMode="auto">
                     <a:xfrm>
                       <a:off x="0" y="0"/>
-                      <a:ext cx="5922645" cy="3290570"/>
+                      <a:ext cx="4022812" cy="1540640"/>
                     </a:xfrm>
                     <a:prstGeom prst="rect">
                       <a:avLst/>
@@ -3966,28 +3983,381 @@
     </w:p>
     <w:p>
       <w:pPr>
-        <w:jc w:val="left"/>
-        <w:rPr>
-          <w:u w:val="single"/>
-          <w:lang w:val="en-GB"/>
-        </w:rPr>
-      </w:pPr>
-      <w:r>
-        <w:rPr>
-          <w:u w:val="single"/>
-          <w:lang w:val="en-GB"/>
-        </w:rPr>
-        <w:br w:type="page"/>
-      </w:r>
-    </w:p>
-    <w:p>
-      <w:pPr>
-        <w:jc w:val="left"/>
-        <w:rPr>
-          <w:u w:val="single"/>
-          <w:lang w:val="en-GB"/>
-        </w:rPr>
-      </w:pPr>
+        <w:rPr>
+          <w:lang w:val="en-GB"/>
+        </w:rPr>
+      </w:pPr>
+      <w:r>
+        <w:rPr>
+          <w:noProof/>
+          <w:lang w:val="en-SG" w:eastAsia="en-SG"/>
+        </w:rPr>
+        <w:drawing>
+          <wp:inline distT="0" distB="0" distL="0" distR="0">
+            <wp:extent cx="3979759" cy="4177145"/>
+            <wp:effectExtent l="19050" t="19050" r="1905" b="0"/>
+            <wp:docPr id="5" name="Picture 5"/>
+            <wp:cNvGraphicFramePr>
+              <a:graphicFrameLocks xmlns:a="http://schemas.openxmlformats.org/drawingml/2006/main" noChangeAspect="1"/>
+            </wp:cNvGraphicFramePr>
+            <a:graphic xmlns:a="http://schemas.openxmlformats.org/drawingml/2006/main">
+              <a:graphicData uri="http://schemas.openxmlformats.org/drawingml/2006/picture">
+                <pic:pic xmlns:pic="http://schemas.openxmlformats.org/drawingml/2006/picture">
+                  <pic:nvPicPr>
+                    <pic:cNvPr id="0" name="Picture 10"/>
+                    <pic:cNvPicPr>
+                      <a:picLocks noChangeAspect="1" noChangeArrowheads="1"/>
+                    </pic:cNvPicPr>
+                  </pic:nvPicPr>
+                  <pic:blipFill>
+                    <a:blip r:embed="rId21">
+                      <a:extLst>
+                        <a:ext uri="{28A0092B-C50C-407E-A947-70E740481C1C}">
+                          <a14:useLocalDpi xmlns:a14="http://schemas.microsoft.com/office/drawing/2010/main" val="0"/>
+                        </a:ext>
+                      </a:extLst>
+                    </a:blip>
+                    <a:srcRect/>
+                    <a:stretch>
+                      <a:fillRect/>
+                    </a:stretch>
+                  </pic:blipFill>
+                  <pic:spPr bwMode="auto">
+                    <a:xfrm>
+                      <a:off x="0" y="0"/>
+                      <a:ext cx="3996652" cy="4194876"/>
+                    </a:xfrm>
+                    <a:prstGeom prst="rect">
+                      <a:avLst/>
+                    </a:prstGeom>
+                    <a:noFill/>
+                    <a:ln>
+                      <a:solidFill>
+                        <a:schemeClr val="tx1"/>
+                      </a:solidFill>
+                    </a:ln>
+                  </pic:spPr>
+                </pic:pic>
+              </a:graphicData>
+            </a:graphic>
+          </wp:inline>
+        </w:drawing>
+      </w:r>
+    </w:p>
+    <w:p>
+      <w:pPr>
+        <w:rPr>
+          <w:lang w:val="en-GB"/>
+        </w:rPr>
+      </w:pPr>
+      <w:r>
+        <w:rPr>
+          <w:noProof/>
+          <w:lang w:val="en-SG" w:eastAsia="en-SG"/>
+        </w:rPr>
+        <w:lastRenderedPageBreak/>
+        <w:drawing>
+          <wp:inline distT="0" distB="0" distL="0" distR="0">
+            <wp:extent cx="5922645" cy="3179445"/>
+            <wp:effectExtent l="0" t="0" r="0" b="0"/>
+            <wp:docPr id="8" name="Picture 8"/>
+            <wp:cNvGraphicFramePr>
+              <a:graphicFrameLocks xmlns:a="http://schemas.openxmlformats.org/drawingml/2006/main" noChangeAspect="1"/>
+            </wp:cNvGraphicFramePr>
+            <a:graphic xmlns:a="http://schemas.openxmlformats.org/drawingml/2006/main">
+              <a:graphicData uri="http://schemas.openxmlformats.org/drawingml/2006/picture">
+                <pic:pic xmlns:pic="http://schemas.openxmlformats.org/drawingml/2006/picture">
+                  <pic:nvPicPr>
+                    <pic:cNvPr id="0" name="Picture 11"/>
+                    <pic:cNvPicPr>
+                      <a:picLocks noChangeAspect="1" noChangeArrowheads="1"/>
+                    </pic:cNvPicPr>
+                  </pic:nvPicPr>
+                  <pic:blipFill>
+                    <a:blip r:embed="rId22">
+                      <a:extLst>
+                        <a:ext uri="{28A0092B-C50C-407E-A947-70E740481C1C}">
+                          <a14:useLocalDpi xmlns:a14="http://schemas.microsoft.com/office/drawing/2010/main" val="0"/>
+                        </a:ext>
+                      </a:extLst>
+                    </a:blip>
+                    <a:srcRect/>
+                    <a:stretch>
+                      <a:fillRect/>
+                    </a:stretch>
+                  </pic:blipFill>
+                  <pic:spPr bwMode="auto">
+                    <a:xfrm>
+                      <a:off x="0" y="0"/>
+                      <a:ext cx="5922645" cy="3179445"/>
+                    </a:xfrm>
+                    <a:prstGeom prst="rect">
+                      <a:avLst/>
+                    </a:prstGeom>
+                    <a:noFill/>
+                    <a:ln>
+                      <a:noFill/>
+                    </a:ln>
+                  </pic:spPr>
+                </pic:pic>
+              </a:graphicData>
+            </a:graphic>
+          </wp:inline>
+        </w:drawing>
+      </w:r>
+    </w:p>
+    <w:p>
+      <w:pPr>
+        <w:rPr>
+          <w:lang w:val="en-GB"/>
+        </w:rPr>
+      </w:pPr>
+      <w:r>
+        <w:rPr>
+          <w:noProof/>
+          <w:lang w:val="en-SG" w:eastAsia="en-SG"/>
+        </w:rPr>
+        <w:drawing>
+          <wp:inline distT="0" distB="0" distL="0" distR="0">
+            <wp:extent cx="4876800" cy="5250815"/>
+            <wp:effectExtent l="19050" t="19050" r="0" b="6985"/>
+            <wp:docPr id="10" name="Picture 10"/>
+            <wp:cNvGraphicFramePr>
+              <a:graphicFrameLocks xmlns:a="http://schemas.openxmlformats.org/drawingml/2006/main" noChangeAspect="1"/>
+            </wp:cNvGraphicFramePr>
+            <a:graphic xmlns:a="http://schemas.openxmlformats.org/drawingml/2006/main">
+              <a:graphicData uri="http://schemas.openxmlformats.org/drawingml/2006/picture">
+                <pic:pic xmlns:pic="http://schemas.openxmlformats.org/drawingml/2006/picture">
+                  <pic:nvPicPr>
+                    <pic:cNvPr id="0" name="Picture 12"/>
+                    <pic:cNvPicPr>
+                      <a:picLocks noChangeAspect="1" noChangeArrowheads="1"/>
+                    </pic:cNvPicPr>
+                  </pic:nvPicPr>
+                  <pic:blipFill>
+                    <a:blip r:embed="rId23">
+                      <a:extLst>
+                        <a:ext uri="{28A0092B-C50C-407E-A947-70E740481C1C}">
+                          <a14:useLocalDpi xmlns:a14="http://schemas.microsoft.com/office/drawing/2010/main" val="0"/>
+                        </a:ext>
+                      </a:extLst>
+                    </a:blip>
+                    <a:srcRect/>
+                    <a:stretch>
+                      <a:fillRect/>
+                    </a:stretch>
+                  </pic:blipFill>
+                  <pic:spPr bwMode="auto">
+                    <a:xfrm>
+                      <a:off x="0" y="0"/>
+                      <a:ext cx="4876800" cy="5250815"/>
+                    </a:xfrm>
+                    <a:prstGeom prst="rect">
+                      <a:avLst/>
+                    </a:prstGeom>
+                    <a:noFill/>
+                    <a:ln>
+                      <a:solidFill>
+                        <a:schemeClr val="tx1"/>
+                      </a:solidFill>
+                    </a:ln>
+                  </pic:spPr>
+                </pic:pic>
+              </a:graphicData>
+            </a:graphic>
+          </wp:inline>
+        </w:drawing>
+      </w:r>
+    </w:p>
+    <w:p>
+      <w:pPr>
+        <w:rPr>
+          <w:lang w:val="en-GB"/>
+        </w:rPr>
+      </w:pPr>
+      <w:r>
+        <w:rPr>
+          <w:noProof/>
+          <w:lang w:val="en-SG" w:eastAsia="en-SG"/>
+        </w:rPr>
+        <w:lastRenderedPageBreak/>
+        <w:drawing>
+          <wp:inline distT="0" distB="0" distL="0" distR="0">
+            <wp:extent cx="3491230" cy="671830"/>
+            <wp:effectExtent l="19050" t="19050" r="0" b="0"/>
+            <wp:docPr id="14" name="Picture 14"/>
+            <wp:cNvGraphicFramePr>
+              <a:graphicFrameLocks xmlns:a="http://schemas.openxmlformats.org/drawingml/2006/main" noChangeAspect="1"/>
+            </wp:cNvGraphicFramePr>
+            <a:graphic xmlns:a="http://schemas.openxmlformats.org/drawingml/2006/main">
+              <a:graphicData uri="http://schemas.openxmlformats.org/drawingml/2006/picture">
+                <pic:pic xmlns:pic="http://schemas.openxmlformats.org/drawingml/2006/picture">
+                  <pic:nvPicPr>
+                    <pic:cNvPr id="0" name="Picture 13"/>
+                    <pic:cNvPicPr>
+                      <a:picLocks noChangeAspect="1" noChangeArrowheads="1"/>
+                    </pic:cNvPicPr>
+                  </pic:nvPicPr>
+                  <pic:blipFill>
+                    <a:blip r:embed="rId24">
+                      <a:extLst>
+                        <a:ext uri="{28A0092B-C50C-407E-A947-70E740481C1C}">
+                          <a14:useLocalDpi xmlns:a14="http://schemas.microsoft.com/office/drawing/2010/main" val="0"/>
+                        </a:ext>
+                      </a:extLst>
+                    </a:blip>
+                    <a:srcRect/>
+                    <a:stretch>
+                      <a:fillRect/>
+                    </a:stretch>
+                  </pic:blipFill>
+                  <pic:spPr bwMode="auto">
+                    <a:xfrm>
+                      <a:off x="0" y="0"/>
+                      <a:ext cx="3491230" cy="671830"/>
+                    </a:xfrm>
+                    <a:prstGeom prst="rect">
+                      <a:avLst/>
+                    </a:prstGeom>
+                    <a:noFill/>
+                    <a:ln>
+                      <a:solidFill>
+                        <a:schemeClr val="tx1"/>
+                      </a:solidFill>
+                    </a:ln>
+                  </pic:spPr>
+                </pic:pic>
+              </a:graphicData>
+            </a:graphic>
+          </wp:inline>
+        </w:drawing>
+      </w:r>
+    </w:p>
+    <w:p>
+      <w:pPr>
+        <w:rPr>
+          <w:lang w:val="en-GB"/>
+        </w:rPr>
+      </w:pPr>
+      <w:r>
+        <w:rPr>
+          <w:noProof/>
+          <w:lang w:val="en-SG" w:eastAsia="en-SG"/>
+        </w:rPr>
+        <w:drawing>
+          <wp:inline distT="0" distB="0" distL="0" distR="0">
+            <wp:extent cx="4731385" cy="3526155"/>
+            <wp:effectExtent l="19050" t="19050" r="0" b="0"/>
+            <wp:docPr id="15" name="Picture 15"/>
+            <wp:cNvGraphicFramePr>
+              <a:graphicFrameLocks xmlns:a="http://schemas.openxmlformats.org/drawingml/2006/main" noChangeAspect="1"/>
+            </wp:cNvGraphicFramePr>
+            <a:graphic xmlns:a="http://schemas.openxmlformats.org/drawingml/2006/main">
+              <a:graphicData uri="http://schemas.openxmlformats.org/drawingml/2006/picture">
+                <pic:pic xmlns:pic="http://schemas.openxmlformats.org/drawingml/2006/picture">
+                  <pic:nvPicPr>
+                    <pic:cNvPr id="0" name="Picture 14"/>
+                    <pic:cNvPicPr>
+                      <a:picLocks noChangeAspect="1" noChangeArrowheads="1"/>
+                    </pic:cNvPicPr>
+                  </pic:nvPicPr>
+                  <pic:blipFill>
+                    <a:blip r:embed="rId25">
+                      <a:extLst>
+                        <a:ext uri="{28A0092B-C50C-407E-A947-70E740481C1C}">
+                          <a14:useLocalDpi xmlns:a14="http://schemas.microsoft.com/office/drawing/2010/main" val="0"/>
+                        </a:ext>
+                      </a:extLst>
+                    </a:blip>
+                    <a:srcRect/>
+                    <a:stretch>
+                      <a:fillRect/>
+                    </a:stretch>
+                  </pic:blipFill>
+                  <pic:spPr bwMode="auto">
+                    <a:xfrm>
+                      <a:off x="0" y="0"/>
+                      <a:ext cx="4731385" cy="3526155"/>
+                    </a:xfrm>
+                    <a:prstGeom prst="rect">
+                      <a:avLst/>
+                    </a:prstGeom>
+                    <a:noFill/>
+                    <a:ln>
+                      <a:solidFill>
+                        <a:schemeClr val="tx1"/>
+                      </a:solidFill>
+                    </a:ln>
+                  </pic:spPr>
+                </pic:pic>
+              </a:graphicData>
+            </a:graphic>
+          </wp:inline>
+        </w:drawing>
+      </w:r>
+    </w:p>
+    <w:p>
+      <w:pPr>
+        <w:rPr>
+          <w:lang w:val="en-GB"/>
+        </w:rPr>
+      </w:pPr>
+      <w:r>
+        <w:rPr>
+          <w:noProof/>
+          <w:lang w:val="en-SG" w:eastAsia="en-SG"/>
+        </w:rPr>
+        <w:drawing>
+          <wp:inline distT="0" distB="0" distL="0" distR="0">
+            <wp:extent cx="4721532" cy="3643745"/>
+            <wp:effectExtent l="19050" t="19050" r="3175" b="0"/>
+            <wp:docPr id="16" name="Picture 16"/>
+            <wp:cNvGraphicFramePr>
+              <a:graphicFrameLocks xmlns:a="http://schemas.openxmlformats.org/drawingml/2006/main" noChangeAspect="1"/>
+            </wp:cNvGraphicFramePr>
+            <a:graphic xmlns:a="http://schemas.openxmlformats.org/drawingml/2006/main">
+              <a:graphicData uri="http://schemas.openxmlformats.org/drawingml/2006/picture">
+                <pic:pic xmlns:pic="http://schemas.openxmlformats.org/drawingml/2006/picture">
+                  <pic:nvPicPr>
+                    <pic:cNvPr id="0" name="Picture 15"/>
+                    <pic:cNvPicPr>
+                      <a:picLocks noChangeAspect="1" noChangeArrowheads="1"/>
+                    </pic:cNvPicPr>
+                  </pic:nvPicPr>
+                  <pic:blipFill>
+                    <a:blip r:embed="rId26">
+                      <a:extLst>
+                        <a:ext uri="{28A0092B-C50C-407E-A947-70E740481C1C}">
+                          <a14:useLocalDpi xmlns:a14="http://schemas.microsoft.com/office/drawing/2010/main" val="0"/>
+                        </a:ext>
+                      </a:extLst>
+                    </a:blip>
+                    <a:srcRect/>
+                    <a:stretch>
+                      <a:fillRect/>
+                    </a:stretch>
+                  </pic:blipFill>
+                  <pic:spPr bwMode="auto">
+                    <a:xfrm>
+                      <a:off x="0" y="0"/>
+                      <a:ext cx="4729661" cy="3650018"/>
+                    </a:xfrm>
+                    <a:prstGeom prst="rect">
+                      <a:avLst/>
+                    </a:prstGeom>
+                    <a:noFill/>
+                    <a:ln>
+                      <a:solidFill>
+                        <a:schemeClr val="tx1"/>
+                      </a:solidFill>
+                    </a:ln>
+                  </pic:spPr>
+                </pic:pic>
+              </a:graphicData>
+            </a:graphic>
+          </wp:inline>
+        </w:drawing>
+      </w:r>
     </w:p>
     <w:p>
       <w:pPr>
@@ -3997,11 +4367,12 @@
           <w:numId w:val="17"/>
         </w:numPr>
       </w:pPr>
-      <w:bookmarkStart w:id="11" w:name="_Toc466657040"/>
-      <w:r>
+      <w:bookmarkStart w:id="12" w:name="_Toc466687578"/>
+      <w:r>
+        <w:lastRenderedPageBreak/>
         <w:t>Conclusion</w:t>
       </w:r>
-      <w:bookmarkEnd w:id="11"/>
+      <w:bookmarkEnd w:id="12"/>
     </w:p>
     <w:p>
       <w:pPr>
@@ -4063,17 +4434,266 @@
         <w:rPr>
           <w:lang w:val="en-GB"/>
         </w:rPr>
-        <w:t>capturing online data and discovering insights from this data. Due to time constraint, the data we have collected is less than a month and the insights we have identified may not be very accurate, e.g. the correlation between traffic condition and rainfall. This may have affected the accuracy of the EPN outcome. But we have tried to keep the EPN process as complete as possible.</w:t>
-      </w:r>
-    </w:p>
-    <w:p>
-      <w:pPr>
-        <w:rPr>
-          <w:lang w:val="en-GB"/>
-        </w:rPr>
-      </w:pPr>
-      <w:bookmarkStart w:id="12" w:name="_GoBack"/>
-      <w:bookmarkEnd w:id="12"/>
+        <w:t xml:space="preserve">capturing online data and discovering insights from this data. </w:t>
+      </w:r>
+    </w:p>
+    <w:p>
+      <w:pPr>
+        <w:rPr>
+          <w:lang w:val="en-GB"/>
+        </w:rPr>
+      </w:pPr>
+      <w:r>
+        <w:rPr>
+          <w:lang w:val="en-GB"/>
+        </w:rPr>
+        <w:t>Due to time constraint, the data we have collected is less than a month</w:t>
+      </w:r>
+      <w:r>
+        <w:rPr>
+          <w:lang w:val="en-GB"/>
+        </w:rPr>
+        <w:t xml:space="preserve">. As the duration is short, </w:t>
+      </w:r>
+      <w:r>
+        <w:rPr>
+          <w:lang w:val="en-GB"/>
+        </w:rPr>
+        <w:t xml:space="preserve">the insights we have identified </w:t>
+      </w:r>
+      <w:r>
+        <w:rPr>
+          <w:lang w:val="en-GB"/>
+        </w:rPr>
+        <w:t xml:space="preserve">is limited and </w:t>
+      </w:r>
+      <w:r>
+        <w:rPr>
+          <w:lang w:val="en-GB"/>
+        </w:rPr>
+        <w:t>may not be very accurate</w:t>
+      </w:r>
+      <w:r>
+        <w:rPr>
+          <w:lang w:val="en-GB"/>
+        </w:rPr>
+        <w:t>. For example</w:t>
+      </w:r>
+      <w:r>
+        <w:rPr>
+          <w:lang w:val="en-GB"/>
+        </w:rPr>
+        <w:t xml:space="preserve">, </w:t>
+      </w:r>
+      <w:r>
+        <w:rPr>
+          <w:lang w:val="en-GB"/>
+        </w:rPr>
+        <w:t xml:space="preserve">we can hardly identify </w:t>
+      </w:r>
+      <w:r>
+        <w:rPr>
+          <w:lang w:val="en-GB"/>
+        </w:rPr>
+        <w:t xml:space="preserve">the </w:t>
+      </w:r>
+      <w:r>
+        <w:rPr>
+          <w:lang w:val="en-GB"/>
+        </w:rPr>
+        <w:t xml:space="preserve">linear regression </w:t>
+      </w:r>
+      <w:r>
+        <w:rPr>
+          <w:lang w:val="en-GB"/>
+        </w:rPr>
+        <w:t>between traffic condition and rainfall</w:t>
+      </w:r>
+      <w:r>
+        <w:rPr>
+          <w:lang w:val="en-GB"/>
+        </w:rPr>
+        <w:t xml:space="preserve"> amount as it did not always rain in the past few weeks and often at off-peak hours</w:t>
+      </w:r>
+      <w:r>
+        <w:rPr>
+          <w:lang w:val="en-GB"/>
+        </w:rPr>
+        <w:t>. This may have affected the accuracy of the EPN outcome. But we have tried to keep the EPN process as complete as possible.</w:t>
+      </w:r>
+    </w:p>
+    <w:p>
+      <w:pPr>
+        <w:rPr>
+          <w:lang w:val="en-GB"/>
+        </w:rPr>
+      </w:pPr>
+      <w:r>
+        <w:rPr>
+          <w:lang w:val="en-GB"/>
+        </w:rPr>
+        <w:t xml:space="preserve">Our project prototype focuses on implementing EPN according to our </w:t>
+      </w:r>
+      <w:r>
+        <w:rPr>
+          <w:lang w:val="en-GB"/>
+        </w:rPr>
+        <w:t>design</w:t>
+      </w:r>
+      <w:r>
+        <w:rPr>
+          <w:lang w:val="en-GB"/>
+        </w:rPr>
+        <w:t xml:space="preserve"> closely</w:t>
+      </w:r>
+      <w:r>
+        <w:rPr>
+          <w:lang w:val="en-GB"/>
+        </w:rPr>
+        <w:t xml:space="preserve">. </w:t>
+      </w:r>
+      <w:r>
+        <w:rPr>
+          <w:lang w:val="en-GB"/>
+        </w:rPr>
+        <w:t xml:space="preserve">As such, a lot of attention is spent on following </w:t>
+      </w:r>
+      <w:r>
+        <w:rPr>
+          <w:lang w:val="en-GB"/>
+        </w:rPr>
+        <w:t xml:space="preserve">the rules stated in the design, </w:t>
+      </w:r>
+      <w:r>
+        <w:rPr>
+          <w:lang w:val="en-GB"/>
+        </w:rPr>
+        <w:t xml:space="preserve">deciding </w:t>
+      </w:r>
+      <w:r>
+        <w:rPr>
+          <w:lang w:val="en-GB"/>
+        </w:rPr>
+        <w:t xml:space="preserve">every event </w:t>
+      </w:r>
+      <w:r>
+        <w:rPr>
+          <w:lang w:val="en-GB"/>
+        </w:rPr>
+        <w:t xml:space="preserve">and triggering </w:t>
+      </w:r>
+      <w:r>
+        <w:rPr>
+          <w:lang w:val="en-GB"/>
+        </w:rPr>
+        <w:t xml:space="preserve">the appropriate alert. Hence, </w:t>
+      </w:r>
+      <w:r>
+        <w:rPr>
+          <w:lang w:val="en-GB"/>
+        </w:rPr>
+        <w:t xml:space="preserve">due to time constraint, </w:t>
+      </w:r>
+      <w:r>
+        <w:rPr>
+          <w:lang w:val="en-GB"/>
+        </w:rPr>
+        <w:t xml:space="preserve">we </w:t>
+      </w:r>
+      <w:r>
+        <w:rPr>
+          <w:lang w:val="en-GB"/>
+        </w:rPr>
+        <w:t xml:space="preserve">emphasize less </w:t>
+      </w:r>
+      <w:r>
+        <w:rPr>
+          <w:lang w:val="en-GB"/>
+        </w:rPr>
+        <w:t xml:space="preserve">on the user interface of the </w:t>
+      </w:r>
+      <w:r>
+        <w:rPr>
+          <w:lang w:val="en-GB"/>
+        </w:rPr>
+        <w:t xml:space="preserve">EPN </w:t>
+      </w:r>
+      <w:r>
+        <w:rPr>
+          <w:lang w:val="en-GB"/>
+        </w:rPr>
+        <w:t>output.</w:t>
+      </w:r>
+      <w:r>
+        <w:rPr>
+          <w:lang w:val="en-GB"/>
+        </w:rPr>
+        <w:t xml:space="preserve"> If time permits, we can present the output on Google map and display alerts beside it, as illustrated with the following mock up using Tableau Desktop.</w:t>
+      </w:r>
+    </w:p>
+    <w:p>
+      <w:pPr>
+        <w:rPr>
+          <w:lang w:val="en-GB"/>
+        </w:rPr>
+      </w:pPr>
+      <w:r>
+        <w:rPr>
+          <w:noProof/>
+          <w:u w:val="single"/>
+          <w:lang w:val="en-SG" w:eastAsia="en-SG"/>
+        </w:rPr>
+        <w:drawing>
+          <wp:inline distT="0" distB="0" distL="0" distR="0" wp14:anchorId="75886AF6" wp14:editId="0D7C44AC">
+            <wp:extent cx="5618018" cy="3121322"/>
+            <wp:effectExtent l="19050" t="19050" r="1905" b="3175"/>
+            <wp:docPr id="11" name="Picture 11"/>
+            <wp:cNvGraphicFramePr>
+              <a:graphicFrameLocks xmlns:a="http://schemas.openxmlformats.org/drawingml/2006/main" noChangeAspect="1"/>
+            </wp:cNvGraphicFramePr>
+            <a:graphic xmlns:a="http://schemas.openxmlformats.org/drawingml/2006/main">
+              <a:graphicData uri="http://schemas.openxmlformats.org/drawingml/2006/picture">
+                <pic:pic xmlns:pic="http://schemas.openxmlformats.org/drawingml/2006/picture">
+                  <pic:nvPicPr>
+                    <pic:cNvPr id="0" name="Picture 5"/>
+                    <pic:cNvPicPr>
+                      <a:picLocks noChangeAspect="1" noChangeArrowheads="1"/>
+                    </pic:cNvPicPr>
+                  </pic:nvPicPr>
+                  <pic:blipFill>
+                    <a:blip r:embed="rId27">
+                      <a:extLst>
+                        <a:ext uri="{28A0092B-C50C-407E-A947-70E740481C1C}">
+                          <a14:useLocalDpi xmlns:a14="http://schemas.microsoft.com/office/drawing/2010/main" val="0"/>
+                        </a:ext>
+                      </a:extLst>
+                    </a:blip>
+                    <a:srcRect/>
+                    <a:stretch>
+                      <a:fillRect/>
+                    </a:stretch>
+                  </pic:blipFill>
+                  <pic:spPr bwMode="auto">
+                    <a:xfrm>
+                      <a:off x="0" y="0"/>
+                      <a:ext cx="5631745" cy="3128949"/>
+                    </a:xfrm>
+                    <a:prstGeom prst="rect">
+                      <a:avLst/>
+                    </a:prstGeom>
+                    <a:noFill/>
+                    <a:ln>
+                      <a:solidFill>
+                        <a:schemeClr val="tx1"/>
+                      </a:solidFill>
+                    </a:ln>
+                  </pic:spPr>
+                </pic:pic>
+              </a:graphicData>
+            </a:graphic>
+          </wp:inline>
+        </w:drawing>
+      </w:r>
     </w:p>
     <w:p>
       <w:pPr>
@@ -4083,8 +4703,9 @@
           <w:numId w:val="17"/>
         </w:numPr>
       </w:pPr>
-      <w:bookmarkStart w:id="13" w:name="_Toc466657041"/>
-      <w:r>
+      <w:bookmarkStart w:id="13" w:name="_Toc466687579"/>
+      <w:r>
+        <w:lastRenderedPageBreak/>
         <w:t>Reference</w:t>
       </w:r>
       <w:bookmarkEnd w:id="13"/>
@@ -4120,7 +4741,7 @@
           <w:lang w:val="en-GB"/>
         </w:rPr>
       </w:pPr>
-      <w:hyperlink r:id="rId21" w:history="1">
+      <w:hyperlink r:id="rId28" w:history="1">
         <w:r>
           <w:rPr>
             <w:rStyle w:val="Hyperlink"/>
@@ -4173,7 +4794,7 @@
           <w:lang w:val="en-SG"/>
         </w:rPr>
       </w:pPr>
-      <w:hyperlink r:id="rId22" w:history="1">
+      <w:hyperlink r:id="rId29" w:history="1">
         <w:r>
           <w:rPr>
             <w:rStyle w:val="Hyperlink"/>
@@ -4227,7 +4848,7 @@
           <w:lang w:val="en-SG"/>
         </w:rPr>
       </w:pPr>
-      <w:hyperlink r:id="rId23" w:history="1">
+      <w:hyperlink r:id="rId30" w:history="1">
         <w:r>
           <w:rPr>
             <w:rStyle w:val="Hyperlink"/>
@@ -4324,7 +4945,7 @@
           <w:rPr>
             <w:noProof/>
           </w:rPr>
-          <w:t>9</w:t>
+          <w:t>2</w:t>
         </w:r>
         <w:r>
           <w:rPr>
@@ -4396,6 +5017,11 @@
     </w:r>
     <w:r>
       <w:br/>
+    </w:r>
+    <w:r>
+      <w:t xml:space="preserve">Team 9 - </w:t>
+    </w:r>
+    <w:r>
       <w:t>CA Project Documentation</w:t>
     </w:r>
   </w:p>
@@ -7394,6 +8020,7 @@
   <w:style w:type="character" w:default="1" w:styleId="DefaultParagraphFont">
     <w:name w:val="Default Paragraph Font"/>
     <w:uiPriority w:val="1"/>
+    <w:semiHidden/>
     <w:unhideWhenUsed/>
   </w:style>
   <w:style w:type="table" w:default="1" w:styleId="TableNormal">
@@ -8062,15 +8689,6 @@
 </file>
 
 <file path=customXml/item2.xml><?xml version="1.0" encoding="utf-8"?>
-<?mso-contentType ?>
-<FormTemplates xmlns="http://schemas.microsoft.com/sharepoint/v3/contenttype/forms">
-  <Display>DocumentLibraryForm</Display>
-  <Edit>DocumentLibraryForm</Edit>
-  <New>DocumentLibraryForm</New>
-</FormTemplates>
-</file>
-
-<file path=customXml/item3.xml><?xml version="1.0" encoding="utf-8"?>
 <ct:contentTypeSchema xmlns:ct="http://schemas.microsoft.com/office/2006/metadata/contentType" xmlns:ma="http://schemas.microsoft.com/office/2006/metadata/properties/metaAttributes" ct:_="" ma:_="" ma:contentTypeName="Document" ma:contentTypeID="0x0101008391A78A96E52D49B7547661E7A4BF06" ma:contentTypeVersion="2" ma:contentTypeDescription="Create a new document." ma:contentTypeScope="" ma:versionID="0f85b5808450112fb8a7ca44957bb917">
   <xsd:schema xmlns:xsd="http://www.w3.org/2001/XMLSchema" xmlns:xs="http://www.w3.org/2001/XMLSchema" xmlns:p="http://schemas.microsoft.com/office/2006/metadata/properties" xmlns:ns2="40cda520-8ac8-43fb-9853-1ab640917454" targetNamespace="http://schemas.microsoft.com/office/2006/metadata/properties" ma:root="true" ma:fieldsID="d4771e6a9242bec3fb156c39d4a4cbe5" ns2:_="">
     <xsd:import namespace="40cda520-8ac8-43fb-9853-1ab640917454"/>
@@ -8218,6 +8836,15 @@
 </ct:contentTypeSchema>
 </file>
 
+<file path=customXml/item3.xml><?xml version="1.0" encoding="utf-8"?>
+<?mso-contentType ?>
+<FormTemplates xmlns="http://schemas.microsoft.com/sharepoint/v3/contenttype/forms">
+  <Display>DocumentLibraryForm</Display>
+  <Edit>DocumentLibraryForm</Edit>
+  <New>DocumentLibraryForm</New>
+</FormTemplates>
+</file>
+
 <file path=customXml/item4.xml><?xml version="1.0" encoding="utf-8"?>
 <b:Sources xmlns:b="http://schemas.openxmlformats.org/officeDocument/2006/bibliography" xmlns="http://schemas.openxmlformats.org/officeDocument/2006/bibliography" SelectedStyle="\APASixthEditionOfficeOnline.xsl" StyleName="APA" Version="6"/>
 </file>
@@ -8232,14 +8859,6 @@
 </file>
 
 <file path=customXml/itemProps2.xml><?xml version="1.0" encoding="utf-8"?>
-<ds:datastoreItem xmlns:ds="http://schemas.openxmlformats.org/officeDocument/2006/customXml" ds:itemID="{843E076B-0369-4A17-981E-6369C1FDC423}">
-  <ds:schemaRefs>
-    <ds:schemaRef ds:uri="http://schemas.microsoft.com/sharepoint/v3/contenttype/forms"/>
-  </ds:schemaRefs>
-</ds:datastoreItem>
-</file>
-
-<file path=customXml/itemProps3.xml><?xml version="1.0" encoding="utf-8"?>
 <ds:datastoreItem xmlns:ds="http://schemas.openxmlformats.org/officeDocument/2006/customXml" ds:itemID="{A0378BCA-A838-4F09-92FF-D35069E25102}">
   <ds:schemaRefs>
     <ds:schemaRef ds:uri="http://schemas.microsoft.com/office/2006/metadata/contentType"/>
@@ -8257,8 +8876,16 @@
 </ds:datastoreItem>
 </file>
 
+<file path=customXml/itemProps3.xml><?xml version="1.0" encoding="utf-8"?>
+<ds:datastoreItem xmlns:ds="http://schemas.openxmlformats.org/officeDocument/2006/customXml" ds:itemID="{843E076B-0369-4A17-981E-6369C1FDC423}">
+  <ds:schemaRefs>
+    <ds:schemaRef ds:uri="http://schemas.microsoft.com/sharepoint/v3/contenttype/forms"/>
+  </ds:schemaRefs>
+</ds:datastoreItem>
+</file>
+
 <file path=customXml/itemProps4.xml><?xml version="1.0" encoding="utf-8"?>
-<ds:datastoreItem xmlns:ds="http://schemas.openxmlformats.org/officeDocument/2006/customXml" ds:itemID="{C6445C0A-7113-4D63-B809-2525E2AACACF}">
+<ds:datastoreItem xmlns:ds="http://schemas.openxmlformats.org/officeDocument/2006/customXml" ds:itemID="{8AF3A98F-1A31-47F0-9816-6F9D50EB434D}">
   <ds:schemaRefs>
     <ds:schemaRef ds:uri="http://schemas.openxmlformats.org/officeDocument/2006/bibliography"/>
   </ds:schemaRefs>

</xml_diff>

<commit_message>
updated Vincent student number
</commit_message>
<xml_diff>
--- a/reports/SMID CA Project Documentation.docx
+++ b/reports/SMID CA Project Documentation.docx
@@ -1,6 +1,6 @@
 
 <file path=word/document.xml><?xml version="1.0" encoding="utf-8"?>
-<w:document xmlns:wpc="http://schemas.microsoft.com/office/word/2010/wordprocessingCanvas" xmlns:mc="http://schemas.openxmlformats.org/markup-compatibility/2006" xmlns:o="urn:schemas-microsoft-com:office:office" xmlns:r="http://schemas.openxmlformats.org/officeDocument/2006/relationships" xmlns:m="http://schemas.openxmlformats.org/officeDocument/2006/math" xmlns:v="urn:schemas-microsoft-com:vml" xmlns:wp14="http://schemas.microsoft.com/office/word/2010/wordprocessingDrawing" xmlns:wp="http://schemas.openxmlformats.org/drawingml/2006/wordprocessingDrawing" xmlns:w10="urn:schemas-microsoft-com:office:word" xmlns:w="http://schemas.openxmlformats.org/wordprocessingml/2006/main" xmlns:w14="http://schemas.microsoft.com/office/word/2010/wordml" xmlns:w15="http://schemas.microsoft.com/office/word/2012/wordml" xmlns:wpg="http://schemas.microsoft.com/office/word/2010/wordprocessingGroup" xmlns:wpi="http://schemas.microsoft.com/office/word/2010/wordprocessingInk" xmlns:wne="http://schemas.microsoft.com/office/word/2006/wordml" xmlns:wps="http://schemas.microsoft.com/office/word/2010/wordprocessingShape" mc:Ignorable="w14 w15 wp14">
+<w:document xmlns:wpc="http://schemas.microsoft.com/office/word/2010/wordprocessingCanvas" xmlns:cx="http://schemas.microsoft.com/office/drawing/2014/chartex" xmlns:cx1="http://schemas.microsoft.com/office/drawing/2015/9/8/chartex" xmlns:cx2="http://schemas.microsoft.com/office/drawing/2015/10/21/chartex" xmlns:cx3="http://schemas.microsoft.com/office/drawing/2016/5/9/chartex" xmlns:cx4="http://schemas.microsoft.com/office/drawing/2016/5/10/chartex" xmlns:cx5="http://schemas.microsoft.com/office/drawing/2016/5/11/chartex" xmlns:mc="http://schemas.openxmlformats.org/markup-compatibility/2006" xmlns:o="urn:schemas-microsoft-com:office:office" xmlns:r="http://schemas.openxmlformats.org/officeDocument/2006/relationships" xmlns:m="http://schemas.openxmlformats.org/officeDocument/2006/math" xmlns:v="urn:schemas-microsoft-com:vml" xmlns:wp14="http://schemas.microsoft.com/office/word/2010/wordprocessingDrawing" xmlns:wp="http://schemas.openxmlformats.org/drawingml/2006/wordprocessingDrawing" xmlns:w10="urn:schemas-microsoft-com:office:word" xmlns:w="http://schemas.openxmlformats.org/wordprocessingml/2006/main" xmlns:w14="http://schemas.microsoft.com/office/word/2010/wordml" xmlns:w15="http://schemas.microsoft.com/office/word/2012/wordml" xmlns:w16se="http://schemas.microsoft.com/office/word/2015/wordml/symex" xmlns:wpg="http://schemas.microsoft.com/office/word/2010/wordprocessingGroup" xmlns:wpi="http://schemas.microsoft.com/office/word/2010/wordprocessingInk" xmlns:wne="http://schemas.microsoft.com/office/word/2006/wordml" xmlns:wps="http://schemas.microsoft.com/office/word/2010/wordprocessingShape" mc:Ignorable="w14 w15 w16se wp14">
   <w:body>
     <w:p>
       <w:pPr>
@@ -223,6 +223,7 @@
                 <w:szCs w:val="32"/>
               </w:rPr>
             </w:pPr>
+            <w:proofErr w:type="spellStart"/>
             <w:r>
               <w:rPr>
                 <w:b w:val="0"/>
@@ -231,7 +232,18 @@
                 <w:szCs w:val="32"/>
                 <w:lang w:val="en-GB"/>
               </w:rPr>
-              <w:t>Choong Yue Lin</w:t>
+              <w:t>Choong</w:t>
+            </w:r>
+            <w:proofErr w:type="spellEnd"/>
+            <w:r>
+              <w:rPr>
+                <w:b w:val="0"/>
+                <w:bCs w:val="0"/>
+                <w:sz w:val="32"/>
+                <w:szCs w:val="32"/>
+                <w:lang w:val="en-GB"/>
+              </w:rPr>
+              <w:t xml:space="preserve"> Yue Lin</w:t>
             </w:r>
           </w:p>
         </w:tc>
@@ -272,6 +284,7 @@
                 <w:lang w:val="en-GB"/>
               </w:rPr>
             </w:pPr>
+            <w:proofErr w:type="spellStart"/>
             <w:r>
               <w:rPr>
                 <w:b w:val="0"/>
@@ -280,7 +293,40 @@
                 <w:szCs w:val="32"/>
                 <w:lang w:val="en-GB"/>
               </w:rPr>
-              <w:t>Ho Kok Loon</w:t>
+              <w:t>Ho</w:t>
+            </w:r>
+            <w:proofErr w:type="spellEnd"/>
+            <w:r>
+              <w:rPr>
+                <w:b w:val="0"/>
+                <w:bCs w:val="0"/>
+                <w:sz w:val="32"/>
+                <w:szCs w:val="32"/>
+                <w:lang w:val="en-GB"/>
+              </w:rPr>
+              <w:t xml:space="preserve"> </w:t>
+            </w:r>
+            <w:proofErr w:type="spellStart"/>
+            <w:r>
+              <w:rPr>
+                <w:b w:val="0"/>
+                <w:bCs w:val="0"/>
+                <w:sz w:val="32"/>
+                <w:szCs w:val="32"/>
+                <w:lang w:val="en-GB"/>
+              </w:rPr>
+              <w:t>Kok</w:t>
+            </w:r>
+            <w:proofErr w:type="spellEnd"/>
+            <w:r>
+              <w:rPr>
+                <w:b w:val="0"/>
+                <w:bCs w:val="0"/>
+                <w:sz w:val="32"/>
+                <w:szCs w:val="32"/>
+                <w:lang w:val="en-GB"/>
+              </w:rPr>
+              <w:t xml:space="preserve"> Loon</w:t>
             </w:r>
           </w:p>
         </w:tc>
@@ -495,8 +541,10 @@
                 <w:sz w:val="32"/>
                 <w:szCs w:val="32"/>
               </w:rPr>
-              <w:t>E0015329</w:t>
-            </w:r>
+              <w:t>A0150347L</w:t>
+            </w:r>
+            <w:bookmarkStart w:id="1" w:name="_GoBack"/>
+            <w:bookmarkEnd w:id="1"/>
           </w:p>
         </w:tc>
       </w:tr>
@@ -1662,11 +1710,11 @@
           <w:numId w:val="17"/>
         </w:numPr>
       </w:pPr>
-      <w:bookmarkStart w:id="1" w:name="_Toc466687568"/>
+      <w:bookmarkStart w:id="2" w:name="_Toc466687568"/>
       <w:r>
         <w:t>Introduction</w:t>
       </w:r>
-      <w:bookmarkEnd w:id="1"/>
+      <w:bookmarkEnd w:id="2"/>
     </w:p>
     <w:p>
       <w:pPr>
@@ -1687,14 +1735,14 @@
           <w:lang w:val="en-GB"/>
         </w:rPr>
       </w:pPr>
-      <w:bookmarkStart w:id="2" w:name="_Toc466687569"/>
+      <w:bookmarkStart w:id="3" w:name="_Toc466687569"/>
       <w:r>
         <w:rPr>
           <w:lang w:val="en-GB"/>
         </w:rPr>
         <w:t>Objectives</w:t>
       </w:r>
-      <w:bookmarkEnd w:id="2"/>
+      <w:bookmarkEnd w:id="3"/>
     </w:p>
     <w:p>
       <w:pPr>
@@ -1712,7 +1760,21 @@
         <w:rPr>
           <w:lang w:val="en-GB"/>
         </w:rPr>
-        <w:t xml:space="preserve">this project is to make use of data science technology to reduce traffic jam conditions in Singapore roads, particularly at the arterial roads leading to expressways.  </w:t>
+        <w:t xml:space="preserve">this project </w:t>
+      </w:r>
+      <w:proofErr w:type="gramStart"/>
+      <w:r>
+        <w:rPr>
+          <w:lang w:val="en-GB"/>
+        </w:rPr>
+        <w:t>is</w:t>
+      </w:r>
+      <w:proofErr w:type="gramEnd"/>
+      <w:r>
+        <w:rPr>
+          <w:lang w:val="en-GB"/>
+        </w:rPr>
+        <w:t xml:space="preserve"> to make use of data science technology to reduce traffic jam conditions in Singapore roads, particularly at the arterial roads leading to expressways.  </w:t>
       </w:r>
       <w:r>
         <w:rPr>
@@ -1750,14 +1812,14 @@
           <w:lang w:val="en-GB"/>
         </w:rPr>
       </w:pPr>
-      <w:bookmarkStart w:id="3" w:name="_Toc466687570"/>
+      <w:bookmarkStart w:id="4" w:name="_Toc466687570"/>
       <w:r>
         <w:rPr>
           <w:lang w:val="en-GB"/>
         </w:rPr>
         <w:t>Approach</w:t>
       </w:r>
-      <w:bookmarkEnd w:id="3"/>
+      <w:bookmarkEnd w:id="4"/>
     </w:p>
     <w:p>
       <w:pPr>
@@ -2120,12 +2182,12 @@
           <w:numId w:val="17"/>
         </w:numPr>
       </w:pPr>
-      <w:bookmarkStart w:id="4" w:name="_Toc466687571"/>
+      <w:bookmarkStart w:id="5" w:name="_Toc466687571"/>
       <w:r>
         <w:lastRenderedPageBreak/>
         <w:t>Strategies</w:t>
       </w:r>
-      <w:bookmarkEnd w:id="4"/>
+      <w:bookmarkEnd w:id="5"/>
     </w:p>
     <w:p>
       <w:pPr>
@@ -2264,7 +2326,35 @@
         <w:rPr>
           <w:lang w:val="en-GB"/>
         </w:rPr>
-        <w:t xml:space="preserve"> We keeps track of the locations of the arterial roads and the timing of the traffic.  So this factor is related to temporal factor</w:t>
+        <w:t xml:space="preserve"> We </w:t>
+      </w:r>
+      <w:proofErr w:type="gramStart"/>
+      <w:r>
+        <w:rPr>
+          <w:lang w:val="en-GB"/>
+        </w:rPr>
+        <w:t>keeps</w:t>
+      </w:r>
+      <w:proofErr w:type="gramEnd"/>
+      <w:r>
+        <w:rPr>
+          <w:lang w:val="en-GB"/>
+        </w:rPr>
+        <w:t xml:space="preserve"> track of the locations of the arterial roads and the timing of the traffic.  </w:t>
+      </w:r>
+      <w:proofErr w:type="gramStart"/>
+      <w:r>
+        <w:rPr>
+          <w:lang w:val="en-GB"/>
+        </w:rPr>
+        <w:t>So</w:t>
+      </w:r>
+      <w:proofErr w:type="gramEnd"/>
+      <w:r>
+        <w:rPr>
+          <w:lang w:val="en-GB"/>
+        </w:rPr>
+        <w:t xml:space="preserve"> this factor is related to temporal factor</w:t>
       </w:r>
     </w:p>
     <w:p>
@@ -2340,7 +2430,21 @@
         <w:rPr>
           <w:lang w:val="en-GB"/>
         </w:rPr>
-        <w:t>Not all the arterial roads have traffic jam, but it is always perceives that those with ERP gantries will be crowded at the last few minutes of the operating hours.  ERP locations thus become another possible factor.</w:t>
+        <w:t xml:space="preserve">Not all the arterial roads have traffic jam, but it is always </w:t>
+      </w:r>
+      <w:proofErr w:type="gramStart"/>
+      <w:r>
+        <w:rPr>
+          <w:lang w:val="en-GB"/>
+        </w:rPr>
+        <w:t>perceives</w:t>
+      </w:r>
+      <w:proofErr w:type="gramEnd"/>
+      <w:r>
+        <w:rPr>
+          <w:lang w:val="en-GB"/>
+        </w:rPr>
+        <w:t xml:space="preserve"> that those with ERP gantries will be crowded at the last few minutes of the operating hours.  ERP locations thus become another possible factor.</w:t>
       </w:r>
     </w:p>
     <w:p>
@@ -2628,14 +2732,14 @@
           <w:numId w:val="17"/>
         </w:numPr>
       </w:pPr>
-      <w:bookmarkStart w:id="5" w:name="_Toc466687572"/>
+      <w:bookmarkStart w:id="6" w:name="_Toc466687572"/>
       <w:r>
         <w:t>Insights</w:t>
       </w:r>
       <w:r>
         <w:t xml:space="preserve"> Discovered</w:t>
       </w:r>
-      <w:bookmarkEnd w:id="5"/>
+      <w:bookmarkEnd w:id="6"/>
     </w:p>
     <w:p>
       <w:pPr>
@@ -2656,14 +2760,14 @@
           <w:lang w:val="en-GB"/>
         </w:rPr>
       </w:pPr>
-      <w:bookmarkStart w:id="6" w:name="_Toc466687573"/>
+      <w:bookmarkStart w:id="7" w:name="_Toc466687573"/>
       <w:r>
         <w:rPr>
           <w:lang w:val="en-GB"/>
         </w:rPr>
         <w:t>Correlation between speed band and traffic incident</w:t>
       </w:r>
-      <w:bookmarkEnd w:id="6"/>
+      <w:bookmarkEnd w:id="7"/>
     </w:p>
     <w:p>
       <w:pPr>
@@ -2902,11 +3006,19 @@
         </w:rPr>
         <w:t xml:space="preserve">vehicle breakdown during the peak hours, vehicles were </w:t>
       </w:r>
-      <w:r>
-        <w:rPr>
-          <w:lang w:val="en-GB"/>
-        </w:rPr>
-        <w:t xml:space="preserve">tend to </w:t>
+      <w:proofErr w:type="gramStart"/>
+      <w:r>
+        <w:rPr>
+          <w:lang w:val="en-GB"/>
+        </w:rPr>
+        <w:t>tend</w:t>
+      </w:r>
+      <w:proofErr w:type="gramEnd"/>
+      <w:r>
+        <w:rPr>
+          <w:lang w:val="en-GB"/>
+        </w:rPr>
+        <w:t xml:space="preserve"> to </w:t>
       </w:r>
       <w:r>
         <w:rPr>
@@ -2944,7 +3056,7 @@
       <w:r>
         <w:rPr>
           <w:noProof/>
-          <w:lang w:val="en-SG" w:bidi="he-IL"/>
+          <w:lang w:val="en-SG" w:eastAsia="en-SG"/>
         </w:rPr>
         <w:lastRenderedPageBreak/>
         <w:drawing>
@@ -3088,7 +3200,7 @@
         <w:rPr>
           <w:noProof/>
           <w:u w:val="single"/>
-          <w:lang w:val="en-SG" w:bidi="he-IL"/>
+          <w:lang w:val="en-SG" w:eastAsia="en-SG"/>
         </w:rPr>
         <w:drawing>
           <wp:inline distT="0" distB="0" distL="0" distR="0" wp14:anchorId="43060A9C" wp14:editId="59D1E1E8">
@@ -3143,7 +3255,7 @@
           <w:lang w:val="en-GB"/>
         </w:rPr>
       </w:pPr>
-      <w:bookmarkStart w:id="7" w:name="_Toc466687574"/>
+      <w:bookmarkStart w:id="8" w:name="_Toc466687574"/>
       <w:r>
         <w:rPr>
           <w:lang w:val="en-GB"/>
@@ -3151,7 +3263,7 @@
         <w:lastRenderedPageBreak/>
         <w:t>Traffic Condition on Weekdays, Weekends and at arterial roads</w:t>
       </w:r>
-      <w:bookmarkEnd w:id="7"/>
+      <w:bookmarkEnd w:id="8"/>
     </w:p>
     <w:p>
       <w:pPr>
@@ -3178,7 +3290,7 @@
         <w:rPr>
           <w:noProof/>
           <w:u w:val="single"/>
-          <w:lang w:val="en-SG" w:bidi="he-IL"/>
+          <w:lang w:val="en-SG" w:eastAsia="en-SG"/>
         </w:rPr>
         <w:drawing>
           <wp:inline distT="0" distB="0" distL="0" distR="0">
@@ -3252,14 +3364,14 @@
           <w:lang w:val="en-GB"/>
         </w:rPr>
       </w:pPr>
-      <w:bookmarkStart w:id="8" w:name="_Toc466687575"/>
+      <w:bookmarkStart w:id="9" w:name="_Toc466687575"/>
       <w:r>
         <w:rPr>
           <w:lang w:val="en-GB"/>
         </w:rPr>
         <w:t>Traffic Condition versus Weather Condition</w:t>
       </w:r>
-      <w:bookmarkEnd w:id="8"/>
+      <w:bookmarkEnd w:id="9"/>
     </w:p>
     <w:p>
       <w:pPr>
@@ -3346,7 +3458,7 @@
       <w:r>
         <w:rPr>
           <w:noProof/>
-          <w:lang w:val="en-SG" w:bidi="he-IL"/>
+          <w:lang w:val="en-SG" w:eastAsia="en-SG"/>
         </w:rPr>
         <w:lastRenderedPageBreak/>
         <w:drawing>
@@ -3444,7 +3556,7 @@
       <w:r>
         <w:rPr>
           <w:noProof/>
-          <w:lang w:val="en-SG" w:bidi="he-IL"/>
+          <w:lang w:val="en-SG" w:eastAsia="en-SG"/>
         </w:rPr>
         <w:drawing>
           <wp:inline distT="0" distB="0" distL="0" distR="0">
@@ -3520,12 +3632,12 @@
           <w:numId w:val="17"/>
         </w:numPr>
       </w:pPr>
-      <w:bookmarkStart w:id="9" w:name="_Toc466687576"/>
+      <w:bookmarkStart w:id="10" w:name="_Toc466687576"/>
       <w:r>
         <w:lastRenderedPageBreak/>
         <w:t>EPN Design</w:t>
       </w:r>
-      <w:bookmarkEnd w:id="9"/>
+      <w:bookmarkEnd w:id="10"/>
     </w:p>
     <w:p>
       <w:pPr>
@@ -3533,7 +3645,15 @@
         <w:ind w:left="0"/>
       </w:pPr>
       <w:r>
-        <w:t xml:space="preserve">Based on the insights we have gathered, we design the </w:t>
+        <w:t xml:space="preserve">Based on the insights we have </w:t>
+      </w:r>
+      <w:proofErr w:type="gramStart"/>
+      <w:r>
+        <w:t>gathered,</w:t>
+      </w:r>
+      <w:proofErr w:type="gramEnd"/>
+      <w:r>
+        <w:t xml:space="preserve"> we design the </w:t>
       </w:r>
       <w:r>
         <w:t xml:space="preserve">Event Processing Network </w:t>
@@ -3552,8 +3672,11 @@
       <w:pPr>
         <w:jc w:val="center"/>
       </w:pPr>
-      <w:bookmarkStart w:id="10" w:name="_GoBack"/>
-      <w:r>
+      <w:r>
+        <w:rPr>
+          <w:noProof/>
+          <w:lang w:val="en-SG" w:eastAsia="en-SG"/>
+        </w:rPr>
         <w:drawing>
           <wp:inline distT="0" distB="0" distL="0" distR="0" wp14:anchorId="20381D33" wp14:editId="3019BCF5">
             <wp:extent cx="8486775" cy="4604831"/>
@@ -3590,7 +3713,6 @@
           </wp:inline>
         </w:drawing>
       </w:r>
-      <w:bookmarkEnd w:id="10"/>
     </w:p>
     <w:p>
       <w:pPr>
@@ -3657,7 +3779,21 @@
         <w:rPr>
           <w:lang w:val="en-GB"/>
         </w:rPr>
-        <w:t>available at datamall@LTA.  As for the weather</w:t>
+        <w:t xml:space="preserve">available at </w:t>
+      </w:r>
+      <w:proofErr w:type="spellStart"/>
+      <w:r>
+        <w:rPr>
+          <w:lang w:val="en-GB"/>
+        </w:rPr>
+        <w:t>datamall@LTA</w:t>
+      </w:r>
+      <w:proofErr w:type="spellEnd"/>
+      <w:r>
+        <w:rPr>
+          <w:lang w:val="en-GB"/>
+        </w:rPr>
+        <w:t>.  As for the weather</w:t>
       </w:r>
       <w:r>
         <w:rPr>
@@ -3838,7 +3974,7 @@
       <w:r>
         <w:rPr>
           <w:noProof/>
-          <w:lang w:val="en-SG" w:bidi="he-IL"/>
+          <w:lang w:val="en-SG" w:eastAsia="en-SG"/>
         </w:rPr>
         <w:drawing>
           <wp:inline distT="0" distB="0" distL="0" distR="0">
@@ -3901,7 +4037,7 @@
       <w:r>
         <w:rPr>
           <w:noProof/>
-          <w:lang w:val="en-SG" w:bidi="he-IL"/>
+          <w:lang w:val="en-SG" w:eastAsia="en-SG"/>
         </w:rPr>
         <w:drawing>
           <wp:inline distT="0" distB="0" distL="0" distR="0">
@@ -3964,7 +4100,7 @@
       <w:r>
         <w:rPr>
           <w:noProof/>
-          <w:lang w:val="en-SG" w:bidi="he-IL"/>
+          <w:lang w:val="en-SG" w:eastAsia="en-SG"/>
         </w:rPr>
         <w:lastRenderedPageBreak/>
         <w:drawing>
@@ -4026,7 +4162,7 @@
       <w:r>
         <w:rPr>
           <w:noProof/>
-          <w:lang w:val="en-SG" w:bidi="he-IL"/>
+          <w:lang w:val="en-SG" w:eastAsia="en-SG"/>
         </w:rPr>
         <w:drawing>
           <wp:inline distT="0" distB="0" distL="0" distR="0">
@@ -4089,7 +4225,7 @@
       <w:r>
         <w:rPr>
           <w:noProof/>
-          <w:lang w:val="en-SG" w:bidi="he-IL"/>
+          <w:lang w:val="en-SG" w:eastAsia="en-SG"/>
         </w:rPr>
         <w:lastRenderedPageBreak/>
         <w:drawing>
@@ -4153,7 +4289,7 @@
       <w:r>
         <w:rPr>
           <w:noProof/>
-          <w:lang w:val="en-SG" w:bidi="he-IL"/>
+          <w:lang w:val="en-SG" w:eastAsia="en-SG"/>
         </w:rPr>
         <w:drawing>
           <wp:inline distT="0" distB="0" distL="0" distR="0">
@@ -4216,7 +4352,7 @@
       <w:r>
         <w:rPr>
           <w:noProof/>
-          <w:lang w:val="en-SG" w:bidi="he-IL"/>
+          <w:lang w:val="en-SG" w:eastAsia="en-SG"/>
         </w:rPr>
         <w:drawing>
           <wp:inline distT="0" distB="0" distL="0" distR="0">
@@ -4552,7 +4688,7 @@
         <w:rPr>
           <w:noProof/>
           <w:u w:val="single"/>
-          <w:lang w:val="en-SG" w:bidi="he-IL"/>
+          <w:lang w:val="en-SG" w:eastAsia="en-SG"/>
         </w:rPr>
         <w:drawing>
           <wp:inline distT="0" distB="0" distL="0" distR="0" wp14:anchorId="75886AF6" wp14:editId="0D7C44AC">
@@ -4634,12 +4770,14 @@
         </w:rPr>
       </w:pPr>
       <w:bookmarkStart w:id="14" w:name="_Ref466629057"/>
+      <w:proofErr w:type="spellStart"/>
       <w:r>
         <w:rPr>
           <w:lang w:val="en-GB"/>
         </w:rPr>
         <w:t>datamall@LTA</w:t>
       </w:r>
+      <w:proofErr w:type="spellEnd"/>
     </w:p>
     <w:p>
       <w:pPr>
@@ -4789,7 +4927,7 @@
 </file>
 
 <file path=word/endnotes.xml><?xml version="1.0" encoding="utf-8"?>
-<w:endnotes xmlns:wpc="http://schemas.microsoft.com/office/word/2010/wordprocessingCanvas" xmlns:mc="http://schemas.openxmlformats.org/markup-compatibility/2006" xmlns:o="urn:schemas-microsoft-com:office:office" xmlns:r="http://schemas.openxmlformats.org/officeDocument/2006/relationships" xmlns:m="http://schemas.openxmlformats.org/officeDocument/2006/math" xmlns:v="urn:schemas-microsoft-com:vml" xmlns:wp14="http://schemas.microsoft.com/office/word/2010/wordprocessingDrawing" xmlns:wp="http://schemas.openxmlformats.org/drawingml/2006/wordprocessingDrawing" xmlns:w10="urn:schemas-microsoft-com:office:word" xmlns:w="http://schemas.openxmlformats.org/wordprocessingml/2006/main" xmlns:w14="http://schemas.microsoft.com/office/word/2010/wordml" xmlns:w15="http://schemas.microsoft.com/office/word/2012/wordml" xmlns:wpg="http://schemas.microsoft.com/office/word/2010/wordprocessingGroup" xmlns:wpi="http://schemas.microsoft.com/office/word/2010/wordprocessingInk" xmlns:wne="http://schemas.microsoft.com/office/word/2006/wordml" xmlns:wps="http://schemas.microsoft.com/office/word/2010/wordprocessingShape" mc:Ignorable="w14 w15 wp14">
+<w:endnotes xmlns:wpc="http://schemas.microsoft.com/office/word/2010/wordprocessingCanvas" xmlns:cx="http://schemas.microsoft.com/office/drawing/2014/chartex" xmlns:cx1="http://schemas.microsoft.com/office/drawing/2015/9/8/chartex" xmlns:cx2="http://schemas.microsoft.com/office/drawing/2015/10/21/chartex" xmlns:cx3="http://schemas.microsoft.com/office/drawing/2016/5/9/chartex" xmlns:cx4="http://schemas.microsoft.com/office/drawing/2016/5/10/chartex" xmlns:cx5="http://schemas.microsoft.com/office/drawing/2016/5/11/chartex" xmlns:mc="http://schemas.openxmlformats.org/markup-compatibility/2006" xmlns:o="urn:schemas-microsoft-com:office:office" xmlns:r="http://schemas.openxmlformats.org/officeDocument/2006/relationships" xmlns:m="http://schemas.openxmlformats.org/officeDocument/2006/math" xmlns:v="urn:schemas-microsoft-com:vml" xmlns:wp14="http://schemas.microsoft.com/office/word/2010/wordprocessingDrawing" xmlns:wp="http://schemas.openxmlformats.org/drawingml/2006/wordprocessingDrawing" xmlns:w10="urn:schemas-microsoft-com:office:word" xmlns:w="http://schemas.openxmlformats.org/wordprocessingml/2006/main" xmlns:w14="http://schemas.microsoft.com/office/word/2010/wordml" xmlns:w15="http://schemas.microsoft.com/office/word/2012/wordml" xmlns:w16se="http://schemas.microsoft.com/office/word/2015/wordml/symex" xmlns:wpg="http://schemas.microsoft.com/office/word/2010/wordprocessingGroup" xmlns:wpi="http://schemas.microsoft.com/office/word/2010/wordprocessingInk" xmlns:wne="http://schemas.microsoft.com/office/word/2006/wordml" xmlns:wps="http://schemas.microsoft.com/office/word/2010/wordprocessingShape" mc:Ignorable="w14 w15 w16se wp14">
   <w:endnote w:type="separator" w:id="-1">
     <w:p>
       <w:pPr>
@@ -4821,7 +4959,7 @@
 </file>
 
 <file path=word/footer1.xml><?xml version="1.0" encoding="utf-8"?>
-<w:ftr xmlns:wpc="http://schemas.microsoft.com/office/word/2010/wordprocessingCanvas" xmlns:mc="http://schemas.openxmlformats.org/markup-compatibility/2006" xmlns:o="urn:schemas-microsoft-com:office:office" xmlns:r="http://schemas.openxmlformats.org/officeDocument/2006/relationships" xmlns:m="http://schemas.openxmlformats.org/officeDocument/2006/math" xmlns:v="urn:schemas-microsoft-com:vml" xmlns:wp14="http://schemas.microsoft.com/office/word/2010/wordprocessingDrawing" xmlns:wp="http://schemas.openxmlformats.org/drawingml/2006/wordprocessingDrawing" xmlns:w10="urn:schemas-microsoft-com:office:word" xmlns:w="http://schemas.openxmlformats.org/wordprocessingml/2006/main" xmlns:w14="http://schemas.microsoft.com/office/word/2010/wordml" xmlns:w15="http://schemas.microsoft.com/office/word/2012/wordml" xmlns:wpg="http://schemas.microsoft.com/office/word/2010/wordprocessingGroup" xmlns:wpi="http://schemas.microsoft.com/office/word/2010/wordprocessingInk" xmlns:wne="http://schemas.microsoft.com/office/word/2006/wordml" xmlns:wps="http://schemas.microsoft.com/office/word/2010/wordprocessingShape" mc:Ignorable="w14 w15 wp14">
+<w:ftr xmlns:wpc="http://schemas.microsoft.com/office/word/2010/wordprocessingCanvas" xmlns:cx="http://schemas.microsoft.com/office/drawing/2014/chartex" xmlns:cx1="http://schemas.microsoft.com/office/drawing/2015/9/8/chartex" xmlns:cx2="http://schemas.microsoft.com/office/drawing/2015/10/21/chartex" xmlns:cx3="http://schemas.microsoft.com/office/drawing/2016/5/9/chartex" xmlns:cx4="http://schemas.microsoft.com/office/drawing/2016/5/10/chartex" xmlns:cx5="http://schemas.microsoft.com/office/drawing/2016/5/11/chartex" xmlns:mc="http://schemas.openxmlformats.org/markup-compatibility/2006" xmlns:o="urn:schemas-microsoft-com:office:office" xmlns:r="http://schemas.openxmlformats.org/officeDocument/2006/relationships" xmlns:m="http://schemas.openxmlformats.org/officeDocument/2006/math" xmlns:v="urn:schemas-microsoft-com:vml" xmlns:wp14="http://schemas.microsoft.com/office/word/2010/wordprocessingDrawing" xmlns:wp="http://schemas.openxmlformats.org/drawingml/2006/wordprocessingDrawing" xmlns:w10="urn:schemas-microsoft-com:office:word" xmlns:w="http://schemas.openxmlformats.org/wordprocessingml/2006/main" xmlns:w14="http://schemas.microsoft.com/office/word/2010/wordml" xmlns:w15="http://schemas.microsoft.com/office/word/2012/wordml" xmlns:w16se="http://schemas.microsoft.com/office/word/2015/wordml/symex" xmlns:wpg="http://schemas.microsoft.com/office/word/2010/wordprocessingGroup" xmlns:wpi="http://schemas.microsoft.com/office/word/2010/wordprocessingInk" xmlns:wne="http://schemas.microsoft.com/office/word/2006/wordml" xmlns:wps="http://schemas.microsoft.com/office/word/2010/wordprocessingShape" mc:Ignorable="w14 w15 w16se wp14">
   <w:sdt>
     <w:sdtPr>
       <w:id w:val="-43142235"/>
@@ -4854,7 +4992,7 @@
           <w:rPr>
             <w:noProof/>
           </w:rPr>
-          <w:t>6</w:t>
+          <w:t>12</w:t>
         </w:r>
         <w:r>
           <w:rPr>
@@ -4874,7 +5012,7 @@
 </file>
 
 <file path=word/footnotes.xml><?xml version="1.0" encoding="utf-8"?>
-<w:footnotes xmlns:wpc="http://schemas.microsoft.com/office/word/2010/wordprocessingCanvas" xmlns:mc="http://schemas.openxmlformats.org/markup-compatibility/2006" xmlns:o="urn:schemas-microsoft-com:office:office" xmlns:r="http://schemas.openxmlformats.org/officeDocument/2006/relationships" xmlns:m="http://schemas.openxmlformats.org/officeDocument/2006/math" xmlns:v="urn:schemas-microsoft-com:vml" xmlns:wp14="http://schemas.microsoft.com/office/word/2010/wordprocessingDrawing" xmlns:wp="http://schemas.openxmlformats.org/drawingml/2006/wordprocessingDrawing" xmlns:w10="urn:schemas-microsoft-com:office:word" xmlns:w="http://schemas.openxmlformats.org/wordprocessingml/2006/main" xmlns:w14="http://schemas.microsoft.com/office/word/2010/wordml" xmlns:w15="http://schemas.microsoft.com/office/word/2012/wordml" xmlns:wpg="http://schemas.microsoft.com/office/word/2010/wordprocessingGroup" xmlns:wpi="http://schemas.microsoft.com/office/word/2010/wordprocessingInk" xmlns:wne="http://schemas.microsoft.com/office/word/2006/wordml" xmlns:wps="http://schemas.microsoft.com/office/word/2010/wordprocessingShape" mc:Ignorable="w14 w15 wp14">
+<w:footnotes xmlns:wpc="http://schemas.microsoft.com/office/word/2010/wordprocessingCanvas" xmlns:cx="http://schemas.microsoft.com/office/drawing/2014/chartex" xmlns:cx1="http://schemas.microsoft.com/office/drawing/2015/9/8/chartex" xmlns:cx2="http://schemas.microsoft.com/office/drawing/2015/10/21/chartex" xmlns:cx3="http://schemas.microsoft.com/office/drawing/2016/5/9/chartex" xmlns:cx4="http://schemas.microsoft.com/office/drawing/2016/5/10/chartex" xmlns:cx5="http://schemas.microsoft.com/office/drawing/2016/5/11/chartex" xmlns:mc="http://schemas.openxmlformats.org/markup-compatibility/2006" xmlns:o="urn:schemas-microsoft-com:office:office" xmlns:r="http://schemas.openxmlformats.org/officeDocument/2006/relationships" xmlns:m="http://schemas.openxmlformats.org/officeDocument/2006/math" xmlns:v="urn:schemas-microsoft-com:vml" xmlns:wp14="http://schemas.microsoft.com/office/word/2010/wordprocessingDrawing" xmlns:wp="http://schemas.openxmlformats.org/drawingml/2006/wordprocessingDrawing" xmlns:w10="urn:schemas-microsoft-com:office:word" xmlns:w="http://schemas.openxmlformats.org/wordprocessingml/2006/main" xmlns:w14="http://schemas.microsoft.com/office/word/2010/wordml" xmlns:w15="http://schemas.microsoft.com/office/word/2012/wordml" xmlns:w16se="http://schemas.microsoft.com/office/word/2015/wordml/symex" xmlns:wpg="http://schemas.microsoft.com/office/word/2010/wordprocessingGroup" xmlns:wpi="http://schemas.microsoft.com/office/word/2010/wordprocessingInk" xmlns:wne="http://schemas.microsoft.com/office/word/2006/wordml" xmlns:wps="http://schemas.microsoft.com/office/word/2010/wordprocessingShape" mc:Ignorable="w14 w15 w16se wp14">
   <w:footnote w:type="separator" w:id="-1">
     <w:p>
       <w:pPr>
@@ -4906,7 +5044,7 @@
 </file>
 
 <file path=word/header1.xml><?xml version="1.0" encoding="utf-8"?>
-<w:hdr xmlns:wpc="http://schemas.microsoft.com/office/word/2010/wordprocessingCanvas" xmlns:mc="http://schemas.openxmlformats.org/markup-compatibility/2006" xmlns:o="urn:schemas-microsoft-com:office:office" xmlns:r="http://schemas.openxmlformats.org/officeDocument/2006/relationships" xmlns:m="http://schemas.openxmlformats.org/officeDocument/2006/math" xmlns:v="urn:schemas-microsoft-com:vml" xmlns:wp14="http://schemas.microsoft.com/office/word/2010/wordprocessingDrawing" xmlns:wp="http://schemas.openxmlformats.org/drawingml/2006/wordprocessingDrawing" xmlns:w10="urn:schemas-microsoft-com:office:word" xmlns:w="http://schemas.openxmlformats.org/wordprocessingml/2006/main" xmlns:w14="http://schemas.microsoft.com/office/word/2010/wordml" xmlns:w15="http://schemas.microsoft.com/office/word/2012/wordml" xmlns:wpg="http://schemas.microsoft.com/office/word/2010/wordprocessingGroup" xmlns:wpi="http://schemas.microsoft.com/office/word/2010/wordprocessingInk" xmlns:wne="http://schemas.microsoft.com/office/word/2006/wordml" xmlns:wps="http://schemas.microsoft.com/office/word/2010/wordprocessingShape" mc:Ignorable="w14 w15 wp14">
+<w:hdr xmlns:wpc="http://schemas.microsoft.com/office/word/2010/wordprocessingCanvas" xmlns:cx="http://schemas.microsoft.com/office/drawing/2014/chartex" xmlns:cx1="http://schemas.microsoft.com/office/drawing/2015/9/8/chartex" xmlns:cx2="http://schemas.microsoft.com/office/drawing/2015/10/21/chartex" xmlns:cx3="http://schemas.microsoft.com/office/drawing/2016/5/9/chartex" xmlns:cx4="http://schemas.microsoft.com/office/drawing/2016/5/10/chartex" xmlns:cx5="http://schemas.microsoft.com/office/drawing/2016/5/11/chartex" xmlns:mc="http://schemas.openxmlformats.org/markup-compatibility/2006" xmlns:o="urn:schemas-microsoft-com:office:office" xmlns:r="http://schemas.openxmlformats.org/officeDocument/2006/relationships" xmlns:m="http://schemas.openxmlformats.org/officeDocument/2006/math" xmlns:v="urn:schemas-microsoft-com:vml" xmlns:wp14="http://schemas.microsoft.com/office/word/2010/wordprocessingDrawing" xmlns:wp="http://schemas.openxmlformats.org/drawingml/2006/wordprocessingDrawing" xmlns:w10="urn:schemas-microsoft-com:office:word" xmlns:w="http://schemas.openxmlformats.org/wordprocessingml/2006/main" xmlns:w14="http://schemas.microsoft.com/office/word/2010/wordml" xmlns:w15="http://schemas.microsoft.com/office/word/2012/wordml" xmlns:w16se="http://schemas.microsoft.com/office/word/2015/wordml/symex" xmlns:wpg="http://schemas.microsoft.com/office/word/2010/wordprocessingGroup" xmlns:wpi="http://schemas.microsoft.com/office/word/2010/wordprocessingInk" xmlns:wne="http://schemas.microsoft.com/office/word/2006/wordml" xmlns:wps="http://schemas.microsoft.com/office/word/2010/wordprocessingShape" mc:Ignorable="w14 w15 w16se wp14">
   <w:p>
     <w:pPr>
       <w:pStyle w:val="Header"/>
@@ -4944,7 +5082,7 @@
 </file>
 
 <file path=word/numbering.xml><?xml version="1.0" encoding="utf-8"?>
-<w:numbering xmlns:wpc="http://schemas.microsoft.com/office/word/2010/wordprocessingCanvas" xmlns:mc="http://schemas.openxmlformats.org/markup-compatibility/2006" xmlns:o="urn:schemas-microsoft-com:office:office" xmlns:r="http://schemas.openxmlformats.org/officeDocument/2006/relationships" xmlns:m="http://schemas.openxmlformats.org/officeDocument/2006/math" xmlns:v="urn:schemas-microsoft-com:vml" xmlns:wp14="http://schemas.microsoft.com/office/word/2010/wordprocessingDrawing" xmlns:wp="http://schemas.openxmlformats.org/drawingml/2006/wordprocessingDrawing" xmlns:w10="urn:schemas-microsoft-com:office:word" xmlns:w="http://schemas.openxmlformats.org/wordprocessingml/2006/main" xmlns:w14="http://schemas.microsoft.com/office/word/2010/wordml" xmlns:w15="http://schemas.microsoft.com/office/word/2012/wordml" xmlns:wpg="http://schemas.microsoft.com/office/word/2010/wordprocessingGroup" xmlns:wpi="http://schemas.microsoft.com/office/word/2010/wordprocessingInk" xmlns:wne="http://schemas.microsoft.com/office/word/2006/wordml" xmlns:wps="http://schemas.microsoft.com/office/word/2010/wordprocessingShape" mc:Ignorable="w14 w15 wp14">
+<w:numbering xmlns:wpc="http://schemas.microsoft.com/office/word/2010/wordprocessingCanvas" xmlns:cx="http://schemas.microsoft.com/office/drawing/2014/chartex" xmlns:cx1="http://schemas.microsoft.com/office/drawing/2015/9/8/chartex" xmlns:cx2="http://schemas.microsoft.com/office/drawing/2015/10/21/chartex" xmlns:cx3="http://schemas.microsoft.com/office/drawing/2016/5/9/chartex" xmlns:cx4="http://schemas.microsoft.com/office/drawing/2016/5/10/chartex" xmlns:cx5="http://schemas.microsoft.com/office/drawing/2016/5/11/chartex" xmlns:mc="http://schemas.openxmlformats.org/markup-compatibility/2006" xmlns:o="urn:schemas-microsoft-com:office:office" xmlns:r="http://schemas.openxmlformats.org/officeDocument/2006/relationships" xmlns:m="http://schemas.openxmlformats.org/officeDocument/2006/math" xmlns:v="urn:schemas-microsoft-com:vml" xmlns:wp14="http://schemas.microsoft.com/office/word/2010/wordprocessingDrawing" xmlns:wp="http://schemas.openxmlformats.org/drawingml/2006/wordprocessingDrawing" xmlns:w10="urn:schemas-microsoft-com:office:word" xmlns:w="http://schemas.openxmlformats.org/wordprocessingml/2006/main" xmlns:w14="http://schemas.microsoft.com/office/word/2010/wordml" xmlns:w15="http://schemas.microsoft.com/office/word/2012/wordml" xmlns:w16se="http://schemas.microsoft.com/office/word/2015/wordml/symex" xmlns:wpg="http://schemas.microsoft.com/office/word/2010/wordprocessingGroup" xmlns:wpi="http://schemas.microsoft.com/office/word/2010/wordprocessingInk" xmlns:wne="http://schemas.microsoft.com/office/word/2006/wordml" xmlns:wps="http://schemas.microsoft.com/office/word/2010/wordprocessingShape" mc:Ignorable="w14 w15 w16se wp14">
   <w:abstractNum w:abstractNumId="0" w15:restartNumberingAfterBreak="0">
     <w:nsid w:val="03061F81"/>
     <w:multiLevelType w:val="hybridMultilevel"/>
@@ -7471,7 +7609,7 @@
 </file>
 
 <file path=word/styles.xml><?xml version="1.0" encoding="utf-8"?>
-<w:styles xmlns:mc="http://schemas.openxmlformats.org/markup-compatibility/2006" xmlns:r="http://schemas.openxmlformats.org/officeDocument/2006/relationships" xmlns:w="http://schemas.openxmlformats.org/wordprocessingml/2006/main" xmlns:w14="http://schemas.microsoft.com/office/word/2010/wordml" xmlns:w15="http://schemas.microsoft.com/office/word/2012/wordml" mc:Ignorable="w14 w15">
+<w:styles xmlns:mc="http://schemas.openxmlformats.org/markup-compatibility/2006" xmlns:r="http://schemas.openxmlformats.org/officeDocument/2006/relationships" xmlns:w="http://schemas.openxmlformats.org/wordprocessingml/2006/main" xmlns:w14="http://schemas.microsoft.com/office/word/2010/wordml" xmlns:w15="http://schemas.microsoft.com/office/word/2012/wordml" xmlns:w16se="http://schemas.microsoft.com/office/word/2015/wordml/symex" mc:Ignorable="w14 w15 w16se">
   <w:docDefaults>
     <w:rPrDefault>
       <w:rPr>
@@ -7487,7 +7625,7 @@
       </w:pPr>
     </w:pPrDefault>
   </w:docDefaults>
-  <w:latentStyles w:defLockedState="0" w:defUIPriority="99" w:defSemiHidden="0" w:defUnhideWhenUsed="0" w:defQFormat="0" w:count="371">
+  <w:latentStyles w:defLockedState="0" w:defUIPriority="99" w:defSemiHidden="0" w:defUnhideWhenUsed="0" w:defQFormat="0" w:count="374">
     <w:lsdException w:name="Normal" w:uiPriority="0" w:qFormat="1"/>
     <w:lsdException w:name="heading 1" w:uiPriority="9" w:qFormat="1"/>
     <w:lsdException w:name="heading 2" w:semiHidden="1" w:uiPriority="9" w:unhideWhenUsed="1" w:qFormat="1"/>
@@ -7593,7 +7731,6 @@
     <w:lsdException w:name="HTML Sample" w:semiHidden="1" w:unhideWhenUsed="1"/>
     <w:lsdException w:name="HTML Typewriter" w:semiHidden="1" w:unhideWhenUsed="1"/>
     <w:lsdException w:name="HTML Variable" w:semiHidden="1" w:unhideWhenUsed="1"/>
-    <w:lsdException w:name="Normal Table" w:semiHidden="1" w:unhideWhenUsed="1"/>
     <w:lsdException w:name="annotation subject" w:semiHidden="1" w:unhideWhenUsed="1"/>
     <w:lsdException w:name="No List" w:semiHidden="1" w:unhideWhenUsed="1"/>
     <w:lsdException w:name="Outline List 1" w:semiHidden="1" w:unhideWhenUsed="1"/>
@@ -7638,7 +7775,6 @@
     <w:lsdException w:name="Table Professional" w:semiHidden="1" w:unhideWhenUsed="1"/>
     <w:lsdException w:name="Table Subtle 1" w:semiHidden="1" w:unhideWhenUsed="1"/>
     <w:lsdException w:name="Table Subtle 2" w:semiHidden="1" w:unhideWhenUsed="1"/>
-    <w:lsdException w:name="Table Web 1" w:semiHidden="1" w:unhideWhenUsed="1"/>
     <w:lsdException w:name="Table Web 2" w:semiHidden="1" w:unhideWhenUsed="1"/>
     <w:lsdException w:name="Table Web 3" w:semiHidden="1" w:unhideWhenUsed="1"/>
     <w:lsdException w:name="Balloon Text" w:semiHidden="1" w:unhideWhenUsed="1"/>
@@ -7850,6 +7986,9 @@
     <w:lsdException w:name="List Table 5 Dark Accent 6" w:uiPriority="50"/>
     <w:lsdException w:name="List Table 6 Colorful Accent 6" w:uiPriority="51"/>
     <w:lsdException w:name="List Table 7 Colorful Accent 6" w:uiPriority="52"/>
+    <w:lsdException w:name="Mention" w:semiHidden="1" w:unhideWhenUsed="1"/>
+    <w:lsdException w:name="Smart Hyperlink" w:semiHidden="1" w:unhideWhenUsed="1"/>
+    <w:lsdException w:name="Hashtag" w:semiHidden="1" w:unhideWhenUsed="1"/>
   </w:latentStyles>
   <w:style w:type="paragraph" w:default="1" w:styleId="Normal">
     <w:name w:val="Normal"/>
@@ -8592,6 +8731,21 @@
 </file>
 
 <file path=customXml/item1.xml><?xml version="1.0" encoding="utf-8"?>
+<?mso-contentType ?>
+<FormTemplates xmlns="http://schemas.microsoft.com/sharepoint/v3/contenttype/forms">
+  <Display>DocumentLibraryForm</Display>
+  <Edit>DocumentLibraryForm</Edit>
+  <New>DocumentLibraryForm</New>
+</FormTemplates>
+</file>
+
+<file path=customXml/item2.xml><?xml version="1.0" encoding="utf-8"?>
+<p:properties xmlns:p="http://schemas.microsoft.com/office/2006/metadata/properties" xmlns:xsi="http://www.w3.org/2001/XMLSchema-instance" xmlns:pc="http://schemas.microsoft.com/office/infopath/2007/PartnerControls">
+  <documentManagement/>
+</p:properties>
+</file>
+
+<file path=customXml/item3.xml><?xml version="1.0" encoding="utf-8"?>
 <ct:contentTypeSchema xmlns:ct="http://schemas.microsoft.com/office/2006/metadata/contentType" xmlns:ma="http://schemas.microsoft.com/office/2006/metadata/properties/metaAttributes" ct:_="" ma:_="" ma:contentTypeName="Document" ma:contentTypeID="0x0101008391A78A96E52D49B7547661E7A4BF06" ma:contentTypeVersion="2" ma:contentTypeDescription="Create a new document." ma:contentTypeScope="" ma:versionID="0f85b5808450112fb8a7ca44957bb917">
   <xsd:schema xmlns:xsd="http://www.w3.org/2001/XMLSchema" xmlns:xs="http://www.w3.org/2001/XMLSchema" xmlns:p="http://schemas.microsoft.com/office/2006/metadata/properties" xmlns:ns2="40cda520-8ac8-43fb-9853-1ab640917454" targetNamespace="http://schemas.microsoft.com/office/2006/metadata/properties" ma:root="true" ma:fieldsID="d4771e6a9242bec3fb156c39d4a4cbe5" ns2:_="">
     <xsd:import namespace="40cda520-8ac8-43fb-9853-1ab640917454"/>
@@ -8739,26 +8893,28 @@
 </ct:contentTypeSchema>
 </file>
 
-<file path=customXml/item2.xml><?xml version="1.0" encoding="utf-8"?>
-<p:properties xmlns:p="http://schemas.microsoft.com/office/2006/metadata/properties" xmlns:xsi="http://www.w3.org/2001/XMLSchema-instance" xmlns:pc="http://schemas.microsoft.com/office/infopath/2007/PartnerControls">
-  <documentManagement/>
-</p:properties>
-</file>
-
-<file path=customXml/item3.xml><?xml version="1.0" encoding="utf-8"?>
-<?mso-contentType ?>
-<FormTemplates xmlns="http://schemas.microsoft.com/sharepoint/v3/contenttype/forms">
-  <Display>DocumentLibraryForm</Display>
-  <Edit>DocumentLibraryForm</Edit>
-  <New>DocumentLibraryForm</New>
-</FormTemplates>
-</file>
-
 <file path=customXml/item4.xml><?xml version="1.0" encoding="utf-8"?>
 <b:Sources xmlns:b="http://schemas.openxmlformats.org/officeDocument/2006/bibliography" xmlns="http://schemas.openxmlformats.org/officeDocument/2006/bibliography" SelectedStyle="\APASixthEditionOfficeOnline.xsl" StyleName="APA" Version="6"/>
 </file>
 
 <file path=customXml/itemProps1.xml><?xml version="1.0" encoding="utf-8"?>
+<ds:datastoreItem xmlns:ds="http://schemas.openxmlformats.org/officeDocument/2006/customXml" ds:itemID="{843E076B-0369-4A17-981E-6369C1FDC423}">
+  <ds:schemaRefs>
+    <ds:schemaRef ds:uri="http://schemas.microsoft.com/sharepoint/v3/contenttype/forms"/>
+  </ds:schemaRefs>
+</ds:datastoreItem>
+</file>
+
+<file path=customXml/itemProps2.xml><?xml version="1.0" encoding="utf-8"?>
+<ds:datastoreItem xmlns:ds="http://schemas.openxmlformats.org/officeDocument/2006/customXml" ds:itemID="{66114B49-3761-42C8-B77C-1605990E9D79}">
+  <ds:schemaRefs>
+    <ds:schemaRef ds:uri="http://schemas.microsoft.com/office/2006/metadata/properties"/>
+    <ds:schemaRef ds:uri="http://schemas.microsoft.com/office/infopath/2007/PartnerControls"/>
+  </ds:schemaRefs>
+</ds:datastoreItem>
+</file>
+
+<file path=customXml/itemProps3.xml><?xml version="1.0" encoding="utf-8"?>
 <ds:datastoreItem xmlns:ds="http://schemas.openxmlformats.org/officeDocument/2006/customXml" ds:itemID="{A0378BCA-A838-4F09-92FF-D35069E25102}">
   <ds:schemaRefs>
     <ds:schemaRef ds:uri="http://schemas.microsoft.com/office/2006/metadata/contentType"/>
@@ -8776,25 +8932,8 @@
 </ds:datastoreItem>
 </file>
 
-<file path=customXml/itemProps2.xml><?xml version="1.0" encoding="utf-8"?>
-<ds:datastoreItem xmlns:ds="http://schemas.openxmlformats.org/officeDocument/2006/customXml" ds:itemID="{66114B49-3761-42C8-B77C-1605990E9D79}">
-  <ds:schemaRefs>
-    <ds:schemaRef ds:uri="http://schemas.microsoft.com/office/2006/metadata/properties"/>
-    <ds:schemaRef ds:uri="http://schemas.microsoft.com/office/infopath/2007/PartnerControls"/>
-  </ds:schemaRefs>
-</ds:datastoreItem>
-</file>
-
-<file path=customXml/itemProps3.xml><?xml version="1.0" encoding="utf-8"?>
-<ds:datastoreItem xmlns:ds="http://schemas.openxmlformats.org/officeDocument/2006/customXml" ds:itemID="{843E076B-0369-4A17-981E-6369C1FDC423}">
-  <ds:schemaRefs>
-    <ds:schemaRef ds:uri="http://schemas.microsoft.com/sharepoint/v3/contenttype/forms"/>
-  </ds:schemaRefs>
-</ds:datastoreItem>
-</file>
-
 <file path=customXml/itemProps4.xml><?xml version="1.0" encoding="utf-8"?>
-<ds:datastoreItem xmlns:ds="http://schemas.openxmlformats.org/officeDocument/2006/customXml" ds:itemID="{D3B577A0-4C20-436B-AF30-0384760135BD}">
+<ds:datastoreItem xmlns:ds="http://schemas.openxmlformats.org/officeDocument/2006/customXml" ds:itemID="{E28AE58B-DD71-4F98-9AFC-3D9CDFA99FDB}">
   <ds:schemaRefs>
     <ds:schemaRef ds:uri="http://schemas.openxmlformats.org/officeDocument/2006/bibliography"/>
   </ds:schemaRefs>

</xml_diff>

<commit_message>
Project report submitted version
</commit_message>
<xml_diff>
--- a/reports/SMID CA Project Documentation.docx
+++ b/reports/SMID CA Project Documentation.docx
@@ -1,6 +1,6 @@
 
 <file path=word/document.xml><?xml version="1.0" encoding="utf-8"?>
-<w:document xmlns:wpc="http://schemas.microsoft.com/office/word/2010/wordprocessingCanvas" xmlns:cx="http://schemas.microsoft.com/office/drawing/2014/chartex" xmlns:cx1="http://schemas.microsoft.com/office/drawing/2015/9/8/chartex" xmlns:cx2="http://schemas.microsoft.com/office/drawing/2015/10/21/chartex" xmlns:cx3="http://schemas.microsoft.com/office/drawing/2016/5/9/chartex" xmlns:cx4="http://schemas.microsoft.com/office/drawing/2016/5/10/chartex" xmlns:cx5="http://schemas.microsoft.com/office/drawing/2016/5/11/chartex" xmlns:mc="http://schemas.openxmlformats.org/markup-compatibility/2006" xmlns:o="urn:schemas-microsoft-com:office:office" xmlns:r="http://schemas.openxmlformats.org/officeDocument/2006/relationships" xmlns:m="http://schemas.openxmlformats.org/officeDocument/2006/math" xmlns:v="urn:schemas-microsoft-com:vml" xmlns:wp14="http://schemas.microsoft.com/office/word/2010/wordprocessingDrawing" xmlns:wp="http://schemas.openxmlformats.org/drawingml/2006/wordprocessingDrawing" xmlns:w10="urn:schemas-microsoft-com:office:word" xmlns:w="http://schemas.openxmlformats.org/wordprocessingml/2006/main" xmlns:w14="http://schemas.microsoft.com/office/word/2010/wordml" xmlns:w15="http://schemas.microsoft.com/office/word/2012/wordml" xmlns:w16se="http://schemas.microsoft.com/office/word/2015/wordml/symex" xmlns:wpg="http://schemas.microsoft.com/office/word/2010/wordprocessingGroup" xmlns:wpi="http://schemas.microsoft.com/office/word/2010/wordprocessingInk" xmlns:wne="http://schemas.microsoft.com/office/word/2006/wordml" xmlns:wps="http://schemas.microsoft.com/office/word/2010/wordprocessingShape" mc:Ignorable="w14 w15 w16se wp14">
+<w:document xmlns:wpc="http://schemas.microsoft.com/office/word/2010/wordprocessingCanvas" xmlns:mc="http://schemas.openxmlformats.org/markup-compatibility/2006" xmlns:o="urn:schemas-microsoft-com:office:office" xmlns:r="http://schemas.openxmlformats.org/officeDocument/2006/relationships" xmlns:m="http://schemas.openxmlformats.org/officeDocument/2006/math" xmlns:v="urn:schemas-microsoft-com:vml" xmlns:wp14="http://schemas.microsoft.com/office/word/2010/wordprocessingDrawing" xmlns:wp="http://schemas.openxmlformats.org/drawingml/2006/wordprocessingDrawing" xmlns:w10="urn:schemas-microsoft-com:office:word" xmlns:w="http://schemas.openxmlformats.org/wordprocessingml/2006/main" xmlns:w14="http://schemas.microsoft.com/office/word/2010/wordml" xmlns:w15="http://schemas.microsoft.com/office/word/2012/wordml" xmlns:wpg="http://schemas.microsoft.com/office/word/2010/wordprocessingGroup" xmlns:wpi="http://schemas.microsoft.com/office/word/2010/wordprocessingInk" xmlns:wne="http://schemas.microsoft.com/office/word/2006/wordml" xmlns:wps="http://schemas.microsoft.com/office/word/2010/wordprocessingShape" mc:Ignorable="w14 w15 wp14">
   <w:body>
     <w:p>
       <w:pPr>
@@ -164,6 +164,16 @@
               </w:rPr>
               <w:t>Team 9</w:t>
             </w:r>
+            <w:r>
+              <w:rPr>
+                <w:sz w:val="36"/>
+                <w:szCs w:val="36"/>
+                <w:lang w:val="en-GB"/>
+              </w:rPr>
+              <w:t>: Cloud 9</w:t>
+            </w:r>
+            <w:bookmarkStart w:id="1" w:name="_GoBack"/>
+            <w:bookmarkEnd w:id="1"/>
           </w:p>
           <w:p>
             <w:pPr>
@@ -223,7 +233,6 @@
                 <w:szCs w:val="32"/>
               </w:rPr>
             </w:pPr>
-            <w:proofErr w:type="spellStart"/>
             <w:r>
               <w:rPr>
                 <w:b w:val="0"/>
@@ -232,18 +241,7 @@
                 <w:szCs w:val="32"/>
                 <w:lang w:val="en-GB"/>
               </w:rPr>
-              <w:t>Choong</w:t>
-            </w:r>
-            <w:proofErr w:type="spellEnd"/>
-            <w:r>
-              <w:rPr>
-                <w:b w:val="0"/>
-                <w:bCs w:val="0"/>
-                <w:sz w:val="32"/>
-                <w:szCs w:val="32"/>
-                <w:lang w:val="en-GB"/>
-              </w:rPr>
-              <w:t xml:space="preserve"> Yue Lin</w:t>
+              <w:t>Choong Yue Lin</w:t>
             </w:r>
           </w:p>
         </w:tc>
@@ -284,7 +282,6 @@
                 <w:lang w:val="en-GB"/>
               </w:rPr>
             </w:pPr>
-            <w:proofErr w:type="spellStart"/>
             <w:r>
               <w:rPr>
                 <w:b w:val="0"/>
@@ -293,40 +290,7 @@
                 <w:szCs w:val="32"/>
                 <w:lang w:val="en-GB"/>
               </w:rPr>
-              <w:t>Ho</w:t>
-            </w:r>
-            <w:proofErr w:type="spellEnd"/>
-            <w:r>
-              <w:rPr>
-                <w:b w:val="0"/>
-                <w:bCs w:val="0"/>
-                <w:sz w:val="32"/>
-                <w:szCs w:val="32"/>
-                <w:lang w:val="en-GB"/>
-              </w:rPr>
-              <w:t xml:space="preserve"> </w:t>
-            </w:r>
-            <w:proofErr w:type="spellStart"/>
-            <w:r>
-              <w:rPr>
-                <w:b w:val="0"/>
-                <w:bCs w:val="0"/>
-                <w:sz w:val="32"/>
-                <w:szCs w:val="32"/>
-                <w:lang w:val="en-GB"/>
-              </w:rPr>
-              <w:t>Kok</w:t>
-            </w:r>
-            <w:proofErr w:type="spellEnd"/>
-            <w:r>
-              <w:rPr>
-                <w:b w:val="0"/>
-                <w:bCs w:val="0"/>
-                <w:sz w:val="32"/>
-                <w:szCs w:val="32"/>
-                <w:lang w:val="en-GB"/>
-              </w:rPr>
-              <w:t xml:space="preserve"> Loon</w:t>
+              <w:t>Ho Kok Loon</w:t>
             </w:r>
           </w:p>
         </w:tc>
@@ -543,8 +507,6 @@
               </w:rPr>
               <w:t>A0150347L</w:t>
             </w:r>
-            <w:bookmarkStart w:id="1" w:name="_GoBack"/>
-            <w:bookmarkEnd w:id="1"/>
           </w:p>
         </w:tc>
       </w:tr>
@@ -1760,21 +1722,7 @@
         <w:rPr>
           <w:lang w:val="en-GB"/>
         </w:rPr>
-        <w:t xml:space="preserve">this project </w:t>
-      </w:r>
-      <w:proofErr w:type="gramStart"/>
-      <w:r>
-        <w:rPr>
-          <w:lang w:val="en-GB"/>
-        </w:rPr>
-        <w:t>is</w:t>
-      </w:r>
-      <w:proofErr w:type="gramEnd"/>
-      <w:r>
-        <w:rPr>
-          <w:lang w:val="en-GB"/>
-        </w:rPr>
-        <w:t xml:space="preserve"> to make use of data science technology to reduce traffic jam conditions in Singapore roads, particularly at the arterial roads leading to expressways.  </w:t>
+        <w:t xml:space="preserve">this project is to make use of data science technology to reduce traffic jam conditions in Singapore roads, particularly at the arterial roads leading to expressways.  </w:t>
       </w:r>
       <w:r>
         <w:rPr>
@@ -2012,6 +1960,12 @@
           <w:lang w:val="en-GB"/>
         </w:rPr>
         <w:t>)</w:t>
+      </w:r>
+      <w:r>
+        <w:rPr>
+          <w:lang w:val="en-GB"/>
+        </w:rPr>
+        <w:t xml:space="preserve"> and Meteorological Service Singapore (MSS)</w:t>
       </w:r>
       <w:r>
         <w:rPr>
@@ -2326,35 +2280,7 @@
         <w:rPr>
           <w:lang w:val="en-GB"/>
         </w:rPr>
-        <w:t xml:space="preserve"> We </w:t>
-      </w:r>
-      <w:proofErr w:type="gramStart"/>
-      <w:r>
-        <w:rPr>
-          <w:lang w:val="en-GB"/>
-        </w:rPr>
-        <w:t>keeps</w:t>
-      </w:r>
-      <w:proofErr w:type="gramEnd"/>
-      <w:r>
-        <w:rPr>
-          <w:lang w:val="en-GB"/>
-        </w:rPr>
-        <w:t xml:space="preserve"> track of the locations of the arterial roads and the timing of the traffic.  </w:t>
-      </w:r>
-      <w:proofErr w:type="gramStart"/>
-      <w:r>
-        <w:rPr>
-          <w:lang w:val="en-GB"/>
-        </w:rPr>
-        <w:t>So</w:t>
-      </w:r>
-      <w:proofErr w:type="gramEnd"/>
-      <w:r>
-        <w:rPr>
-          <w:lang w:val="en-GB"/>
-        </w:rPr>
-        <w:t xml:space="preserve"> this factor is related to temporal factor</w:t>
+        <w:t xml:space="preserve"> We keeps track of the locations of the arterial roads and the timing of the traffic.  So this factor is related to temporal factor</w:t>
       </w:r>
     </w:p>
     <w:p>
@@ -2430,70 +2356,98 @@
         <w:rPr>
           <w:lang w:val="en-GB"/>
         </w:rPr>
-        <w:t xml:space="preserve">Not all the arterial roads have traffic jam, but it is always </w:t>
-      </w:r>
-      <w:proofErr w:type="gramStart"/>
-      <w:r>
-        <w:rPr>
-          <w:lang w:val="en-GB"/>
-        </w:rPr>
-        <w:t>perceives</w:t>
-      </w:r>
-      <w:proofErr w:type="gramEnd"/>
-      <w:r>
-        <w:rPr>
-          <w:lang w:val="en-GB"/>
-        </w:rPr>
-        <w:t xml:space="preserve"> that those with ERP gantries will be crowded at the last few minutes of the operating hours.  ERP locations thus become another possible factor.</w:t>
-      </w:r>
-    </w:p>
-    <w:p>
-      <w:pPr>
-        <w:rPr>
-          <w:lang w:val="en-GB"/>
-        </w:rPr>
-      </w:pPr>
-      <w:r>
-        <w:rPr>
-          <w:lang w:val="en-GB"/>
-        </w:rPr>
-        <w:t xml:space="preserve">The </w:t>
-      </w:r>
-      <w:r>
-        <w:rPr>
-          <w:lang w:val="en-GB"/>
-        </w:rPr>
-        <w:t xml:space="preserve">traffic condition data and </w:t>
-      </w:r>
-      <w:r>
-        <w:rPr>
-          <w:lang w:val="en-GB"/>
-        </w:rPr>
-        <w:t xml:space="preserve">weather data are all extracted </w:t>
-      </w:r>
-      <w:r>
-        <w:rPr>
-          <w:lang w:val="en-GB"/>
-        </w:rPr>
-        <w:t>externally from</w:t>
-      </w:r>
-      <w:r>
-        <w:rPr>
-          <w:lang w:val="en-GB"/>
-        </w:rPr>
-        <w:t xml:space="preserve"> websites such as data.gov and </w:t>
-      </w:r>
-      <w:r>
-        <w:rPr>
-          <w:lang w:val="en-GB"/>
-        </w:rPr>
-        <w:t>weather.gov using web scraping scripts</w:t>
-      </w:r>
-      <w:r>
-        <w:rPr>
-          <w:lang w:val="en-GB"/>
-        </w:rPr>
-        <w:t xml:space="preserve"> and form into their own respective data groupings</w:t>
+        <w:t>Not all the arterial roads have traffic jam, but it is always perceives that those with ERP gantries will be crowded at the last few minutes of the operating hours.  ERP locations thus become another possible factor.</w:t>
+      </w:r>
+    </w:p>
+    <w:p>
+      <w:pPr>
+        <w:rPr>
+          <w:lang w:val="en-GB"/>
+        </w:rPr>
+      </w:pPr>
+      <w:r>
+        <w:rPr>
+          <w:lang w:val="en-GB"/>
+        </w:rPr>
+        <w:t xml:space="preserve">The weather data are all extracted </w:t>
+      </w:r>
+      <w:r>
+        <w:rPr>
+          <w:lang w:val="en-GB"/>
+        </w:rPr>
+        <w:t>from</w:t>
+      </w:r>
+      <w:r>
+        <w:rPr>
+          <w:lang w:val="en-GB"/>
+        </w:rPr>
+        <w:t xml:space="preserve"> the </w:t>
+      </w:r>
+      <w:r>
+        <w:rPr>
+          <w:lang w:val="en-GB"/>
+        </w:rPr>
+        <w:t>nea.gov.sg</w:t>
+      </w:r>
+      <w:r>
+        <w:rPr>
+          <w:lang w:val="en-GB"/>
+        </w:rPr>
+        <w:t xml:space="preserve"> and </w:t>
+      </w:r>
+      <w:r>
+        <w:rPr>
+          <w:lang w:val="en-GB"/>
+        </w:rPr>
+        <w:t>weather.gov</w:t>
+      </w:r>
+      <w:r>
+        <w:rPr>
+          <w:lang w:val="en-GB"/>
+        </w:rPr>
+        <w:t>,</w:t>
+      </w:r>
+      <w:r>
+        <w:rPr>
+          <w:lang w:val="en-GB"/>
+        </w:rPr>
+        <w:t xml:space="preserve"> using</w:t>
+      </w:r>
+      <w:r>
+        <w:rPr>
+          <w:lang w:val="en-GB"/>
+        </w:rPr>
+        <w:t xml:space="preserve"> API provided and</w:t>
+      </w:r>
+      <w:r>
+        <w:rPr>
+          <w:lang w:val="en-GB"/>
+        </w:rPr>
+        <w:t xml:space="preserve"> web scraping </w:t>
+      </w:r>
+      <w:r>
+        <w:rPr>
+          <w:lang w:val="en-GB"/>
+        </w:rPr>
+        <w:t>tool</w:t>
+      </w:r>
+      <w:r>
+        <w:rPr>
+          <w:lang w:val="en-GB"/>
+        </w:rPr>
+        <w:t xml:space="preserve"> and </w:t>
+      </w:r>
+      <w:r>
+        <w:rPr>
+          <w:lang w:val="en-GB"/>
+        </w:rPr>
+        <w:t>transform</w:t>
+      </w:r>
+      <w:r>
+        <w:rPr>
+          <w:lang w:val="en-GB"/>
+        </w:rPr>
+        <w:t xml:space="preserve"> into their own respective data groupings</w:t>
       </w:r>
       <w:r>
         <w:rPr>
@@ -2505,7 +2459,19 @@
         <w:rPr>
           <w:lang w:val="en-GB"/>
         </w:rPr>
-        <w:t xml:space="preserve">In addition, we retrieves traffic conditions from LTA but using </w:t>
+        <w:t>In addition, we retrieves traffic conditions from LTA using</w:t>
+      </w:r>
+      <w:r>
+        <w:rPr>
+          <w:lang w:val="en-GB"/>
+        </w:rPr>
+        <w:t xml:space="preserve"> API provided by</w:t>
+      </w:r>
+      <w:r>
+        <w:rPr>
+          <w:lang w:val="en-GB"/>
+        </w:rPr>
+        <w:t xml:space="preserve"> </w:t>
       </w:r>
       <w:hyperlink r:id="rId12" w:history="1">
         <w:r>
@@ -3006,19 +2972,11 @@
         </w:rPr>
         <w:t xml:space="preserve">vehicle breakdown during the peak hours, vehicles were </w:t>
       </w:r>
-      <w:proofErr w:type="gramStart"/>
-      <w:r>
-        <w:rPr>
-          <w:lang w:val="en-GB"/>
-        </w:rPr>
-        <w:t>tend</w:t>
-      </w:r>
-      <w:proofErr w:type="gramEnd"/>
-      <w:r>
-        <w:rPr>
-          <w:lang w:val="en-GB"/>
-        </w:rPr>
-        <w:t xml:space="preserve"> to </w:t>
+      <w:r>
+        <w:rPr>
+          <w:lang w:val="en-GB"/>
+        </w:rPr>
+        <w:t xml:space="preserve">tend to </w:t>
       </w:r>
       <w:r>
         <w:rPr>
@@ -3056,7 +3014,7 @@
       <w:r>
         <w:rPr>
           <w:noProof/>
-          <w:lang w:val="en-SG" w:eastAsia="en-SG"/>
+          <w:lang w:val="en-SG" w:bidi="he-IL"/>
         </w:rPr>
         <w:lastRenderedPageBreak/>
         <w:drawing>
@@ -3125,19 +3083,43 @@
         <w:rPr>
           <w:lang w:val="en-GB"/>
         </w:rPr>
-        <w:t xml:space="preserve">an event is considered beyond acceptable level (that is, an event </w:t>
-      </w:r>
-      <w:r>
-        <w:rPr>
-          <w:lang w:val="en-GB"/>
-        </w:rPr>
-        <w:t xml:space="preserve">falls </w:t>
-      </w:r>
-      <w:r>
-        <w:rPr>
-          <w:lang w:val="en-GB"/>
-        </w:rPr>
-        <w:t xml:space="preserve">beyond 99% probability), we compute the mean and 3 x the standard deviation (also known as six sigma) on the information collected over </w:t>
+        <w:t>an event is con</w:t>
+      </w:r>
+      <w:r>
+        <w:rPr>
+          <w:lang w:val="en-GB"/>
+        </w:rPr>
+        <w:t>sidered beyond acceptable level,</w:t>
+      </w:r>
+      <w:r>
+        <w:rPr>
+          <w:lang w:val="en-GB"/>
+        </w:rPr>
+        <w:t xml:space="preserve"> we compute the mean and </w:t>
+      </w:r>
+      <w:r>
+        <w:rPr>
+          <w:lang w:val="en-GB"/>
+        </w:rPr>
+        <w:t>1.5</w:t>
+      </w:r>
+      <w:r>
+        <w:rPr>
+          <w:lang w:val="en-GB"/>
+        </w:rPr>
+        <w:t xml:space="preserve"> x the standard deviation (also known as </w:t>
+      </w:r>
+      <w:r>
+        <w:rPr>
+          <w:lang w:val="en-GB"/>
+        </w:rPr>
+        <w:t>three</w:t>
+      </w:r>
+      <w:r>
+        <w:rPr>
+          <w:lang w:val="en-GB"/>
+        </w:rPr>
+        <w:t xml:space="preserve"> sigma) on the information collected over </w:t>
       </w:r>
       <w:r>
         <w:rPr>
@@ -3200,7 +3182,7 @@
         <w:rPr>
           <w:noProof/>
           <w:u w:val="single"/>
-          <w:lang w:val="en-SG" w:eastAsia="en-SG"/>
+          <w:lang w:val="en-SG" w:bidi="he-IL"/>
         </w:rPr>
         <w:drawing>
           <wp:inline distT="0" distB="0" distL="0" distR="0" wp14:anchorId="43060A9C" wp14:editId="59D1E1E8">
@@ -3290,7 +3272,7 @@
         <w:rPr>
           <w:noProof/>
           <w:u w:val="single"/>
-          <w:lang w:val="en-SG" w:eastAsia="en-SG"/>
+          <w:lang w:val="en-SG" w:bidi="he-IL"/>
         </w:rPr>
         <w:drawing>
           <wp:inline distT="0" distB="0" distL="0" distR="0">
@@ -3383,6 +3365,19 @@
         <w:rPr>
           <w:lang w:val="en-GB"/>
         </w:rPr>
+        <w:t>One hypothesis that we suspect may occur, is that vehicles will slow down during Heavy Rain conditions. However, we do not have enough time to gather and compare like to like data of the same weekday/weekend of the same time period with different weather conditions.</w:t>
+      </w:r>
+    </w:p>
+    <w:p>
+      <w:pPr>
+        <w:rPr>
+          <w:lang w:val="en-GB"/>
+        </w:rPr>
+      </w:pPr>
+      <w:r>
+        <w:rPr>
+          <w:lang w:val="en-GB"/>
+        </w:rPr>
         <w:t>Using Tableau</w:t>
       </w:r>
       <w:r>
@@ -3458,7 +3453,7 @@
       <w:r>
         <w:rPr>
           <w:noProof/>
-          <w:lang w:val="en-SG" w:eastAsia="en-SG"/>
+          <w:lang w:val="en-SG" w:bidi="he-IL"/>
         </w:rPr>
         <w:lastRenderedPageBreak/>
         <w:drawing>
@@ -3556,7 +3551,7 @@
       <w:r>
         <w:rPr>
           <w:noProof/>
-          <w:lang w:val="en-SG" w:eastAsia="en-SG"/>
+          <w:lang w:val="en-SG" w:bidi="he-IL"/>
         </w:rPr>
         <w:drawing>
           <wp:inline distT="0" distB="0" distL="0" distR="0">
@@ -3645,15 +3640,7 @@
         <w:ind w:left="0"/>
       </w:pPr>
       <w:r>
-        <w:t xml:space="preserve">Based on the insights we have </w:t>
-      </w:r>
-      <w:proofErr w:type="gramStart"/>
-      <w:r>
-        <w:t>gathered,</w:t>
-      </w:r>
-      <w:proofErr w:type="gramEnd"/>
-      <w:r>
-        <w:t xml:space="preserve"> we design the </w:t>
+        <w:t xml:space="preserve">Based on the insights we have gathered, we design the </w:t>
       </w:r>
       <w:r>
         <w:t xml:space="preserve">Event Processing Network </w:t>
@@ -3675,7 +3662,7 @@
       <w:r>
         <w:rPr>
           <w:noProof/>
-          <w:lang w:val="en-SG" w:eastAsia="en-SG"/>
+          <w:lang w:val="en-SG" w:bidi="he-IL"/>
         </w:rPr>
         <w:drawing>
           <wp:inline distT="0" distB="0" distL="0" distR="0" wp14:anchorId="20381D33" wp14:editId="3019BCF5">
@@ -3779,21 +3766,7 @@
         <w:rPr>
           <w:lang w:val="en-GB"/>
         </w:rPr>
-        <w:t xml:space="preserve">available at </w:t>
-      </w:r>
-      <w:proofErr w:type="spellStart"/>
-      <w:r>
-        <w:rPr>
-          <w:lang w:val="en-GB"/>
-        </w:rPr>
-        <w:t>datamall@LTA</w:t>
-      </w:r>
-      <w:proofErr w:type="spellEnd"/>
-      <w:r>
-        <w:rPr>
-          <w:lang w:val="en-GB"/>
-        </w:rPr>
-        <w:t>.  As for the weather</w:t>
+        <w:t>available at datamall@LTA.  As for the weather</w:t>
       </w:r>
       <w:r>
         <w:rPr>
@@ -3967,20 +3940,18 @@
     </w:p>
     <w:p>
       <w:pPr>
-        <w:rPr>
-          <w:lang w:val="en-GB"/>
-        </w:rPr>
+        <w:keepNext/>
       </w:pPr>
       <w:r>
         <w:rPr>
           <w:noProof/>
-          <w:lang w:val="en-SG" w:eastAsia="en-SG"/>
+          <w:lang w:val="en-SG" w:bidi="he-IL"/>
         </w:rPr>
         <w:drawing>
-          <wp:inline distT="0" distB="0" distL="0" distR="0">
-            <wp:extent cx="3979363" cy="1524000"/>
-            <wp:effectExtent l="19050" t="19050" r="2540" b="0"/>
-            <wp:docPr id="2" name="Picture 2"/>
+          <wp:inline distT="0" distB="0" distL="0" distR="0" wp14:anchorId="098E35FF" wp14:editId="2FBA3707">
+            <wp:extent cx="5886450" cy="4386990"/>
+            <wp:effectExtent l="19050" t="19050" r="0" b="0"/>
+            <wp:docPr id="15" name="Picture 15"/>
             <wp:cNvGraphicFramePr>
               <a:graphicFrameLocks xmlns:a="http://schemas.openxmlformats.org/drawingml/2006/main" noChangeAspect="1"/>
             </wp:cNvGraphicFramePr>
@@ -3988,7 +3959,7 @@
               <a:graphicData uri="http://schemas.openxmlformats.org/drawingml/2006/picture">
                 <pic:pic xmlns:pic="http://schemas.openxmlformats.org/drawingml/2006/picture">
                   <pic:nvPicPr>
-                    <pic:cNvPr id="0" name="Picture 7"/>
+                    <pic:cNvPr id="0" name="Picture 14"/>
                     <pic:cNvPicPr>
                       <a:picLocks noChangeAspect="1" noChangeArrowheads="1"/>
                     </pic:cNvPicPr>
@@ -4009,7 +3980,7 @@
                   <pic:spPr bwMode="auto">
                     <a:xfrm>
                       <a:off x="0" y="0"/>
-                      <a:ext cx="4022812" cy="1540640"/>
+                      <a:ext cx="5922565" cy="4413906"/>
                     </a:xfrm>
                     <a:prstGeom prst="rect">
                       <a:avLst/>
@@ -4030,20 +4001,44 @@
     </w:p>
     <w:p>
       <w:pPr>
-        <w:rPr>
-          <w:lang w:val="en-GB"/>
-        </w:rPr>
+        <w:pStyle w:val="Caption"/>
+        <w:rPr>
+          <w:lang w:val="en-GB"/>
+        </w:rPr>
+      </w:pPr>
+      <w:r>
+        <w:t xml:space="preserve">Figure </w:t>
+      </w:r>
+      <w:fldSimple w:instr=" SEQ Figure \* ARABIC ">
+        <w:r>
+          <w:rPr>
+            <w:noProof/>
+          </w:rPr>
+          <w:t>1</w:t>
+        </w:r>
+      </w:fldSimple>
+      <w:r>
+        <w:t xml:space="preserve"> </w:t>
+      </w:r>
+      <w:r>
+        <w:t>Demonstrate changes in each data point in sequence.</w:t>
+      </w:r>
+    </w:p>
+    <w:p>
+      <w:pPr>
+        <w:keepNext/>
       </w:pPr>
       <w:r>
         <w:rPr>
           <w:noProof/>
-          <w:lang w:val="en-SG" w:eastAsia="en-SG"/>
-        </w:rPr>
+          <w:lang w:val="en-SG" w:bidi="he-IL"/>
+        </w:rPr>
+        <w:lastRenderedPageBreak/>
         <w:drawing>
           <wp:inline distT="0" distB="0" distL="0" distR="0">
-            <wp:extent cx="3979759" cy="4177145"/>
-            <wp:effectExtent l="19050" t="19050" r="1905" b="0"/>
-            <wp:docPr id="5" name="Picture 5"/>
+            <wp:extent cx="5726875" cy="4419600"/>
+            <wp:effectExtent l="19050" t="19050" r="7620" b="0"/>
+            <wp:docPr id="16" name="Picture 16"/>
             <wp:cNvGraphicFramePr>
               <a:graphicFrameLocks xmlns:a="http://schemas.openxmlformats.org/drawingml/2006/main" noChangeAspect="1"/>
             </wp:cNvGraphicFramePr>
@@ -4051,7 +4046,7 @@
               <a:graphicData uri="http://schemas.openxmlformats.org/drawingml/2006/picture">
                 <pic:pic xmlns:pic="http://schemas.openxmlformats.org/drawingml/2006/picture">
                   <pic:nvPicPr>
-                    <pic:cNvPr id="0" name="Picture 10"/>
+                    <pic:cNvPr id="0" name="Picture 15"/>
                     <pic:cNvPicPr>
                       <a:picLocks noChangeAspect="1" noChangeArrowheads="1"/>
                     </pic:cNvPicPr>
@@ -4072,7 +4067,7 @@
                   <pic:spPr bwMode="auto">
                     <a:xfrm>
                       <a:off x="0" y="0"/>
-                      <a:ext cx="3996652" cy="4194876"/>
+                      <a:ext cx="5755013" cy="4441315"/>
                     </a:xfrm>
                     <a:prstGeom prst="rect">
                       <a:avLst/>
@@ -4093,21 +4088,39 @@
     </w:p>
     <w:p>
       <w:pPr>
-        <w:rPr>
-          <w:lang w:val="en-GB"/>
-        </w:rPr>
-      </w:pPr>
-      <w:r>
-        <w:rPr>
-          <w:noProof/>
-          <w:lang w:val="en-SG" w:eastAsia="en-SG"/>
-        </w:rPr>
-        <w:lastRenderedPageBreak/>
+        <w:pStyle w:val="Caption"/>
+      </w:pPr>
+      <w:r>
+        <w:t xml:space="preserve">Figure </w:t>
+      </w:r>
+      <w:fldSimple w:instr=" SEQ Figure \* ARABIC ">
+        <w:r>
+          <w:rPr>
+            <w:noProof/>
+          </w:rPr>
+          <w:t>2</w:t>
+        </w:r>
+      </w:fldSimple>
+      <w:r>
+        <w:t xml:space="preserve"> Alert messages from EPN</w:t>
+      </w:r>
+    </w:p>
+    <w:p>
+      <w:pPr>
+        <w:keepNext/>
+      </w:pPr>
+      <w:r>
+        <w:rPr>
+          <w:lang w:val="en-GB"/>
+        </w:rPr>
+        <w:br/>
+      </w:r>
+      <w:r>
         <w:drawing>
-          <wp:inline distT="0" distB="0" distL="0" distR="0">
-            <wp:extent cx="5922645" cy="3179445"/>
-            <wp:effectExtent l="0" t="0" r="0" b="0"/>
-            <wp:docPr id="8" name="Picture 8"/>
+          <wp:inline distT="0" distB="0" distL="0" distR="0" wp14:anchorId="523F844D" wp14:editId="69C36D50">
+            <wp:extent cx="5731510" cy="2946400"/>
+            <wp:effectExtent l="0" t="0" r="2540" b="6350"/>
+            <wp:docPr id="13" name="Picture 13"/>
             <wp:cNvGraphicFramePr>
               <a:graphicFrameLocks xmlns:a="http://schemas.openxmlformats.org/drawingml/2006/main" noChangeAspect="1"/>
             </wp:cNvGraphicFramePr>
@@ -4115,36 +4128,23 @@
               <a:graphicData uri="http://schemas.openxmlformats.org/drawingml/2006/picture">
                 <pic:pic xmlns:pic="http://schemas.openxmlformats.org/drawingml/2006/picture">
                   <pic:nvPicPr>
-                    <pic:cNvPr id="0" name="Picture 11"/>
-                    <pic:cNvPicPr>
-                      <a:picLocks noChangeAspect="1" noChangeArrowheads="1"/>
-                    </pic:cNvPicPr>
+                    <pic:cNvPr id="1" name=""/>
+                    <pic:cNvPicPr/>
                   </pic:nvPicPr>
                   <pic:blipFill>
-                    <a:blip r:embed="rId22">
-                      <a:extLst>
-                        <a:ext uri="{28A0092B-C50C-407E-A947-70E740481C1C}">
-                          <a14:useLocalDpi xmlns:a14="http://schemas.microsoft.com/office/drawing/2010/main" val="0"/>
-                        </a:ext>
-                      </a:extLst>
-                    </a:blip>
-                    <a:srcRect/>
+                    <a:blip r:embed="rId22"/>
                     <a:stretch>
                       <a:fillRect/>
                     </a:stretch>
                   </pic:blipFill>
-                  <pic:spPr bwMode="auto">
+                  <pic:spPr>
                     <a:xfrm>
                       <a:off x="0" y="0"/>
-                      <a:ext cx="5922645" cy="3179445"/>
+                      <a:ext cx="5731510" cy="2946400"/>
                     </a:xfrm>
                     <a:prstGeom prst="rect">
                       <a:avLst/>
                     </a:prstGeom>
-                    <a:noFill/>
-                    <a:ln>
-                      <a:noFill/>
-                    </a:ln>
                   </pic:spPr>
                 </pic:pic>
               </a:graphicData>
@@ -4155,255 +4155,24 @@
     </w:p>
     <w:p>
       <w:pPr>
-        <w:rPr>
-          <w:lang w:val="en-GB"/>
-        </w:rPr>
-      </w:pPr>
-      <w:r>
-        <w:rPr>
-          <w:noProof/>
-          <w:lang w:val="en-SG" w:eastAsia="en-SG"/>
-        </w:rPr>
-        <w:drawing>
-          <wp:inline distT="0" distB="0" distL="0" distR="0">
-            <wp:extent cx="4876800" cy="5250815"/>
-            <wp:effectExtent l="19050" t="19050" r="0" b="6985"/>
-            <wp:docPr id="10" name="Picture 10"/>
-            <wp:cNvGraphicFramePr>
-              <a:graphicFrameLocks xmlns:a="http://schemas.openxmlformats.org/drawingml/2006/main" noChangeAspect="1"/>
-            </wp:cNvGraphicFramePr>
-            <a:graphic xmlns:a="http://schemas.openxmlformats.org/drawingml/2006/main">
-              <a:graphicData uri="http://schemas.openxmlformats.org/drawingml/2006/picture">
-                <pic:pic xmlns:pic="http://schemas.openxmlformats.org/drawingml/2006/picture">
-                  <pic:nvPicPr>
-                    <pic:cNvPr id="0" name="Picture 12"/>
-                    <pic:cNvPicPr>
-                      <a:picLocks noChangeAspect="1" noChangeArrowheads="1"/>
-                    </pic:cNvPicPr>
-                  </pic:nvPicPr>
-                  <pic:blipFill>
-                    <a:blip r:embed="rId23">
-                      <a:extLst>
-                        <a:ext uri="{28A0092B-C50C-407E-A947-70E740481C1C}">
-                          <a14:useLocalDpi xmlns:a14="http://schemas.microsoft.com/office/drawing/2010/main" val="0"/>
-                        </a:ext>
-                      </a:extLst>
-                    </a:blip>
-                    <a:srcRect/>
-                    <a:stretch>
-                      <a:fillRect/>
-                    </a:stretch>
-                  </pic:blipFill>
-                  <pic:spPr bwMode="auto">
-                    <a:xfrm>
-                      <a:off x="0" y="0"/>
-                      <a:ext cx="4876800" cy="5250815"/>
-                    </a:xfrm>
-                    <a:prstGeom prst="rect">
-                      <a:avLst/>
-                    </a:prstGeom>
-                    <a:noFill/>
-                    <a:ln>
-                      <a:solidFill>
-                        <a:schemeClr val="tx1"/>
-                      </a:solidFill>
-                    </a:ln>
-                  </pic:spPr>
-                </pic:pic>
-              </a:graphicData>
-            </a:graphic>
-          </wp:inline>
-        </w:drawing>
-      </w:r>
-    </w:p>
-    <w:p>
-      <w:pPr>
-        <w:rPr>
-          <w:lang w:val="en-GB"/>
-        </w:rPr>
-      </w:pPr>
-      <w:r>
-        <w:rPr>
-          <w:noProof/>
-          <w:lang w:val="en-SG" w:eastAsia="en-SG"/>
-        </w:rPr>
-        <w:lastRenderedPageBreak/>
-        <w:drawing>
-          <wp:inline distT="0" distB="0" distL="0" distR="0">
-            <wp:extent cx="3491230" cy="671830"/>
-            <wp:effectExtent l="19050" t="19050" r="0" b="0"/>
-            <wp:docPr id="14" name="Picture 14"/>
-            <wp:cNvGraphicFramePr>
-              <a:graphicFrameLocks xmlns:a="http://schemas.openxmlformats.org/drawingml/2006/main" noChangeAspect="1"/>
-            </wp:cNvGraphicFramePr>
-            <a:graphic xmlns:a="http://schemas.openxmlformats.org/drawingml/2006/main">
-              <a:graphicData uri="http://schemas.openxmlformats.org/drawingml/2006/picture">
-                <pic:pic xmlns:pic="http://schemas.openxmlformats.org/drawingml/2006/picture">
-                  <pic:nvPicPr>
-                    <pic:cNvPr id="0" name="Picture 13"/>
-                    <pic:cNvPicPr>
-                      <a:picLocks noChangeAspect="1" noChangeArrowheads="1"/>
-                    </pic:cNvPicPr>
-                  </pic:nvPicPr>
-                  <pic:blipFill>
-                    <a:blip r:embed="rId24">
-                      <a:extLst>
-                        <a:ext uri="{28A0092B-C50C-407E-A947-70E740481C1C}">
-                          <a14:useLocalDpi xmlns:a14="http://schemas.microsoft.com/office/drawing/2010/main" val="0"/>
-                        </a:ext>
-                      </a:extLst>
-                    </a:blip>
-                    <a:srcRect/>
-                    <a:stretch>
-                      <a:fillRect/>
-                    </a:stretch>
-                  </pic:blipFill>
-                  <pic:spPr bwMode="auto">
-                    <a:xfrm>
-                      <a:off x="0" y="0"/>
-                      <a:ext cx="3491230" cy="671830"/>
-                    </a:xfrm>
-                    <a:prstGeom prst="rect">
-                      <a:avLst/>
-                    </a:prstGeom>
-                    <a:noFill/>
-                    <a:ln>
-                      <a:solidFill>
-                        <a:schemeClr val="tx1"/>
-                      </a:solidFill>
-                    </a:ln>
-                  </pic:spPr>
-                </pic:pic>
-              </a:graphicData>
-            </a:graphic>
-          </wp:inline>
-        </w:drawing>
-      </w:r>
-    </w:p>
-    <w:p>
-      <w:pPr>
-        <w:rPr>
-          <w:lang w:val="en-GB"/>
-        </w:rPr>
-      </w:pPr>
-      <w:r>
-        <w:rPr>
-          <w:noProof/>
-          <w:lang w:val="en-SG" w:eastAsia="en-SG"/>
-        </w:rPr>
-        <w:drawing>
-          <wp:inline distT="0" distB="0" distL="0" distR="0">
-            <wp:extent cx="4731385" cy="3526155"/>
-            <wp:effectExtent l="19050" t="19050" r="0" b="0"/>
-            <wp:docPr id="15" name="Picture 15"/>
-            <wp:cNvGraphicFramePr>
-              <a:graphicFrameLocks xmlns:a="http://schemas.openxmlformats.org/drawingml/2006/main" noChangeAspect="1"/>
-            </wp:cNvGraphicFramePr>
-            <a:graphic xmlns:a="http://schemas.openxmlformats.org/drawingml/2006/main">
-              <a:graphicData uri="http://schemas.openxmlformats.org/drawingml/2006/picture">
-                <pic:pic xmlns:pic="http://schemas.openxmlformats.org/drawingml/2006/picture">
-                  <pic:nvPicPr>
-                    <pic:cNvPr id="0" name="Picture 14"/>
-                    <pic:cNvPicPr>
-                      <a:picLocks noChangeAspect="1" noChangeArrowheads="1"/>
-                    </pic:cNvPicPr>
-                  </pic:nvPicPr>
-                  <pic:blipFill>
-                    <a:blip r:embed="rId25">
-                      <a:extLst>
-                        <a:ext uri="{28A0092B-C50C-407E-A947-70E740481C1C}">
-                          <a14:useLocalDpi xmlns:a14="http://schemas.microsoft.com/office/drawing/2010/main" val="0"/>
-                        </a:ext>
-                      </a:extLst>
-                    </a:blip>
-                    <a:srcRect/>
-                    <a:stretch>
-                      <a:fillRect/>
-                    </a:stretch>
-                  </pic:blipFill>
-                  <pic:spPr bwMode="auto">
-                    <a:xfrm>
-                      <a:off x="0" y="0"/>
-                      <a:ext cx="4731385" cy="3526155"/>
-                    </a:xfrm>
-                    <a:prstGeom prst="rect">
-                      <a:avLst/>
-                    </a:prstGeom>
-                    <a:noFill/>
-                    <a:ln>
-                      <a:solidFill>
-                        <a:schemeClr val="tx1"/>
-                      </a:solidFill>
-                    </a:ln>
-                  </pic:spPr>
-                </pic:pic>
-              </a:graphicData>
-            </a:graphic>
-          </wp:inline>
-        </w:drawing>
-      </w:r>
-    </w:p>
-    <w:p>
-      <w:pPr>
-        <w:rPr>
-          <w:lang w:val="en-GB"/>
-        </w:rPr>
-      </w:pPr>
-      <w:r>
-        <w:rPr>
-          <w:noProof/>
-          <w:lang w:val="en-SG" w:eastAsia="en-SG"/>
-        </w:rPr>
-        <w:drawing>
-          <wp:inline distT="0" distB="0" distL="0" distR="0">
-            <wp:extent cx="4721532" cy="3643745"/>
-            <wp:effectExtent l="19050" t="19050" r="3175" b="0"/>
-            <wp:docPr id="16" name="Picture 16"/>
-            <wp:cNvGraphicFramePr>
-              <a:graphicFrameLocks xmlns:a="http://schemas.openxmlformats.org/drawingml/2006/main" noChangeAspect="1"/>
-            </wp:cNvGraphicFramePr>
-            <a:graphic xmlns:a="http://schemas.openxmlformats.org/drawingml/2006/main">
-              <a:graphicData uri="http://schemas.openxmlformats.org/drawingml/2006/picture">
-                <pic:pic xmlns:pic="http://schemas.openxmlformats.org/drawingml/2006/picture">
-                  <pic:nvPicPr>
-                    <pic:cNvPr id="0" name="Picture 15"/>
-                    <pic:cNvPicPr>
-                      <a:picLocks noChangeAspect="1" noChangeArrowheads="1"/>
-                    </pic:cNvPicPr>
-                  </pic:nvPicPr>
-                  <pic:blipFill>
-                    <a:blip r:embed="rId26">
-                      <a:extLst>
-                        <a:ext uri="{28A0092B-C50C-407E-A947-70E740481C1C}">
-                          <a14:useLocalDpi xmlns:a14="http://schemas.microsoft.com/office/drawing/2010/main" val="0"/>
-                        </a:ext>
-                      </a:extLst>
-                    </a:blip>
-                    <a:srcRect/>
-                    <a:stretch>
-                      <a:fillRect/>
-                    </a:stretch>
-                  </pic:blipFill>
-                  <pic:spPr bwMode="auto">
-                    <a:xfrm>
-                      <a:off x="0" y="0"/>
-                      <a:ext cx="4729661" cy="3650018"/>
-                    </a:xfrm>
-                    <a:prstGeom prst="rect">
-                      <a:avLst/>
-                    </a:prstGeom>
-                    <a:noFill/>
-                    <a:ln>
-                      <a:solidFill>
-                        <a:schemeClr val="tx1"/>
-                      </a:solidFill>
-                    </a:ln>
-                  </pic:spPr>
-                </pic:pic>
-              </a:graphicData>
-            </a:graphic>
-          </wp:inline>
-        </w:drawing>
+        <w:pStyle w:val="Caption"/>
+        <w:rPr>
+          <w:lang w:val="en-GB"/>
+        </w:rPr>
+      </w:pPr>
+      <w:r>
+        <w:t xml:space="preserve">Figure </w:t>
+      </w:r>
+      <w:fldSimple w:instr=" SEQ Figure \* ARABIC ">
+        <w:r>
+          <w:rPr>
+            <w:noProof/>
+          </w:rPr>
+          <w:t>3</w:t>
+        </w:r>
+      </w:fldSimple>
+      <w:r>
+        <w:t xml:space="preserve"> Real time EPN, left show intermediate processing, right shows output alerts to user</w:t>
       </w:r>
     </w:p>
     <w:p>
@@ -4688,7 +4457,7 @@
         <w:rPr>
           <w:noProof/>
           <w:u w:val="single"/>
-          <w:lang w:val="en-SG" w:eastAsia="en-SG"/>
+          <w:lang w:val="en-SG" w:bidi="he-IL"/>
         </w:rPr>
         <w:drawing>
           <wp:inline distT="0" distB="0" distL="0" distR="0" wp14:anchorId="75886AF6" wp14:editId="0D7C44AC">
@@ -4708,7 +4477,7 @@
                     </pic:cNvPicPr>
                   </pic:nvPicPr>
                   <pic:blipFill>
-                    <a:blip r:embed="rId27">
+                    <a:blip r:embed="rId23">
                       <a:extLst>
                         <a:ext uri="{28A0092B-C50C-407E-A947-70E740481C1C}">
                           <a14:useLocalDpi xmlns:a14="http://schemas.microsoft.com/office/drawing/2010/main" val="0"/>
@@ -4770,14 +4539,12 @@
         </w:rPr>
       </w:pPr>
       <w:bookmarkStart w:id="14" w:name="_Ref466629057"/>
-      <w:proofErr w:type="spellStart"/>
       <w:r>
         <w:rPr>
           <w:lang w:val="en-GB"/>
         </w:rPr>
         <w:t>datamall@LTA</w:t>
       </w:r>
-      <w:proofErr w:type="spellEnd"/>
     </w:p>
     <w:p>
       <w:pPr>
@@ -4788,7 +4555,7 @@
           <w:lang w:val="en-GB"/>
         </w:rPr>
       </w:pPr>
-      <w:hyperlink r:id="rId28" w:history="1">
+      <w:hyperlink r:id="rId24" w:history="1">
         <w:r>
           <w:rPr>
             <w:rStyle w:val="Hyperlink"/>
@@ -4841,7 +4608,7 @@
           <w:lang w:val="en-SG"/>
         </w:rPr>
       </w:pPr>
-      <w:hyperlink r:id="rId29" w:history="1">
+      <w:hyperlink r:id="rId25" w:history="1">
         <w:r>
           <w:rPr>
             <w:rStyle w:val="Hyperlink"/>
@@ -4889,13 +4656,13 @@
         <w:spacing w:after="0" w:line="240" w:lineRule="auto"/>
         <w:ind w:left="360"/>
         <w:rPr>
+          <w:rStyle w:val="Hyperlink"/>
           <w:rFonts w:ascii="Calibri" w:hAnsi="Calibri" w:cs="Calibri"/>
-          <w:color w:val="0000FF"/>
           <w:szCs w:val="24"/>
           <w:lang w:val="en-SG"/>
         </w:rPr>
       </w:pPr>
-      <w:hyperlink r:id="rId30" w:history="1">
+      <w:hyperlink r:id="rId26" w:history="1">
         <w:r>
           <w:rPr>
             <w:rStyle w:val="Hyperlink"/>
@@ -4904,6 +4671,85 @@
             <w:lang w:val="en-SG"/>
           </w:rPr>
           <w:t>http://www.weather.gov.sg/weather-forecast-2hrnowcast-2/</w:t>
+        </w:r>
+      </w:hyperlink>
+    </w:p>
+    <w:p>
+      <w:pPr>
+        <w:spacing w:after="0" w:line="240" w:lineRule="auto"/>
+        <w:ind w:left="360"/>
+        <w:rPr>
+          <w:rFonts w:ascii="Calibri" w:hAnsi="Calibri" w:cs="Calibri"/>
+          <w:color w:val="0000FF"/>
+          <w:szCs w:val="24"/>
+          <w:lang w:val="en-SG"/>
+        </w:rPr>
+      </w:pPr>
+      <w:hyperlink r:id="rId27" w:history="1">
+        <w:r>
+          <w:rPr>
+            <w:rStyle w:val="Hyperlink"/>
+            <w:rFonts w:ascii="Calibri" w:hAnsi="Calibri" w:cs="Calibri"/>
+            <w:szCs w:val="24"/>
+            <w:lang w:val="en-SG"/>
+          </w:rPr>
+          <w:t>http://api.nea.gov.sg/api/WebAPI/?dataset=heavy_rain_warning</w:t>
+        </w:r>
+      </w:hyperlink>
+    </w:p>
+    <w:p/>
+    <w:p>
+      <w:pPr>
+        <w:pStyle w:val="ListParagraph"/>
+        <w:numPr>
+          <w:ilvl w:val="0"/>
+          <w:numId w:val="25"/>
+        </w:numPr>
+        <w:jc w:val="left"/>
+      </w:pPr>
+      <w:r>
+        <w:t>NEA API user guide</w:t>
+      </w:r>
+      <w:r>
+        <w:br/>
+      </w:r>
+      <w:hyperlink r:id="rId28" w:history="1">
+        <w:r>
+          <w:rPr>
+            <w:rStyle w:val="Hyperlink"/>
+          </w:rPr>
+          <w:t>https://www.nea.gov.sg/docs/default-source/api/developer's-guide.pdf?sfvrsn=2</w:t>
+        </w:r>
+      </w:hyperlink>
+    </w:p>
+    <w:p>
+      <w:pPr>
+        <w:pStyle w:val="ListParagraph"/>
+        <w:ind w:left="360"/>
+        <w:jc w:val="left"/>
+      </w:pPr>
+    </w:p>
+    <w:p>
+      <w:pPr>
+        <w:pStyle w:val="ListParagraph"/>
+        <w:numPr>
+          <w:ilvl w:val="0"/>
+          <w:numId w:val="25"/>
+        </w:numPr>
+        <w:jc w:val="left"/>
+      </w:pPr>
+      <w:r>
+        <w:t>Meteorological Service Singapore</w:t>
+      </w:r>
+      <w:r>
+        <w:br/>
+      </w:r>
+      <w:hyperlink r:id="rId29" w:history="1">
+        <w:r>
+          <w:rPr>
+            <w:rStyle w:val="Hyperlink"/>
+          </w:rPr>
+          <w:t>http://www.weather.gov.sg/weather-currentobservations-rainfall</w:t>
         </w:r>
       </w:hyperlink>
     </w:p>
@@ -4927,7 +4773,7 @@
 </file>
 
 <file path=word/endnotes.xml><?xml version="1.0" encoding="utf-8"?>
-<w:endnotes xmlns:wpc="http://schemas.microsoft.com/office/word/2010/wordprocessingCanvas" xmlns:cx="http://schemas.microsoft.com/office/drawing/2014/chartex" xmlns:cx1="http://schemas.microsoft.com/office/drawing/2015/9/8/chartex" xmlns:cx2="http://schemas.microsoft.com/office/drawing/2015/10/21/chartex" xmlns:cx3="http://schemas.microsoft.com/office/drawing/2016/5/9/chartex" xmlns:cx4="http://schemas.microsoft.com/office/drawing/2016/5/10/chartex" xmlns:cx5="http://schemas.microsoft.com/office/drawing/2016/5/11/chartex" xmlns:mc="http://schemas.openxmlformats.org/markup-compatibility/2006" xmlns:o="urn:schemas-microsoft-com:office:office" xmlns:r="http://schemas.openxmlformats.org/officeDocument/2006/relationships" xmlns:m="http://schemas.openxmlformats.org/officeDocument/2006/math" xmlns:v="urn:schemas-microsoft-com:vml" xmlns:wp14="http://schemas.microsoft.com/office/word/2010/wordprocessingDrawing" xmlns:wp="http://schemas.openxmlformats.org/drawingml/2006/wordprocessingDrawing" xmlns:w10="urn:schemas-microsoft-com:office:word" xmlns:w="http://schemas.openxmlformats.org/wordprocessingml/2006/main" xmlns:w14="http://schemas.microsoft.com/office/word/2010/wordml" xmlns:w15="http://schemas.microsoft.com/office/word/2012/wordml" xmlns:w16se="http://schemas.microsoft.com/office/word/2015/wordml/symex" xmlns:wpg="http://schemas.microsoft.com/office/word/2010/wordprocessingGroup" xmlns:wpi="http://schemas.microsoft.com/office/word/2010/wordprocessingInk" xmlns:wne="http://schemas.microsoft.com/office/word/2006/wordml" xmlns:wps="http://schemas.microsoft.com/office/word/2010/wordprocessingShape" mc:Ignorable="w14 w15 w16se wp14">
+<w:endnotes xmlns:wpc="http://schemas.microsoft.com/office/word/2010/wordprocessingCanvas" xmlns:mc="http://schemas.openxmlformats.org/markup-compatibility/2006" xmlns:o="urn:schemas-microsoft-com:office:office" xmlns:r="http://schemas.openxmlformats.org/officeDocument/2006/relationships" xmlns:m="http://schemas.openxmlformats.org/officeDocument/2006/math" xmlns:v="urn:schemas-microsoft-com:vml" xmlns:wp14="http://schemas.microsoft.com/office/word/2010/wordprocessingDrawing" xmlns:wp="http://schemas.openxmlformats.org/drawingml/2006/wordprocessingDrawing" xmlns:w10="urn:schemas-microsoft-com:office:word" xmlns:w="http://schemas.openxmlformats.org/wordprocessingml/2006/main" xmlns:w14="http://schemas.microsoft.com/office/word/2010/wordml" xmlns:w15="http://schemas.microsoft.com/office/word/2012/wordml" xmlns:wpg="http://schemas.microsoft.com/office/word/2010/wordprocessingGroup" xmlns:wpi="http://schemas.microsoft.com/office/word/2010/wordprocessingInk" xmlns:wne="http://schemas.microsoft.com/office/word/2006/wordml" xmlns:wps="http://schemas.microsoft.com/office/word/2010/wordprocessingShape" mc:Ignorable="w14 w15 wp14">
   <w:endnote w:type="separator" w:id="-1">
     <w:p>
       <w:pPr>
@@ -4959,7 +4805,7 @@
 </file>
 
 <file path=word/footer1.xml><?xml version="1.0" encoding="utf-8"?>
-<w:ftr xmlns:wpc="http://schemas.microsoft.com/office/word/2010/wordprocessingCanvas" xmlns:cx="http://schemas.microsoft.com/office/drawing/2014/chartex" xmlns:cx1="http://schemas.microsoft.com/office/drawing/2015/9/8/chartex" xmlns:cx2="http://schemas.microsoft.com/office/drawing/2015/10/21/chartex" xmlns:cx3="http://schemas.microsoft.com/office/drawing/2016/5/9/chartex" xmlns:cx4="http://schemas.microsoft.com/office/drawing/2016/5/10/chartex" xmlns:cx5="http://schemas.microsoft.com/office/drawing/2016/5/11/chartex" xmlns:mc="http://schemas.openxmlformats.org/markup-compatibility/2006" xmlns:o="urn:schemas-microsoft-com:office:office" xmlns:r="http://schemas.openxmlformats.org/officeDocument/2006/relationships" xmlns:m="http://schemas.openxmlformats.org/officeDocument/2006/math" xmlns:v="urn:schemas-microsoft-com:vml" xmlns:wp14="http://schemas.microsoft.com/office/word/2010/wordprocessingDrawing" xmlns:wp="http://schemas.openxmlformats.org/drawingml/2006/wordprocessingDrawing" xmlns:w10="urn:schemas-microsoft-com:office:word" xmlns:w="http://schemas.openxmlformats.org/wordprocessingml/2006/main" xmlns:w14="http://schemas.microsoft.com/office/word/2010/wordml" xmlns:w15="http://schemas.microsoft.com/office/word/2012/wordml" xmlns:w16se="http://schemas.microsoft.com/office/word/2015/wordml/symex" xmlns:wpg="http://schemas.microsoft.com/office/word/2010/wordprocessingGroup" xmlns:wpi="http://schemas.microsoft.com/office/word/2010/wordprocessingInk" xmlns:wne="http://schemas.microsoft.com/office/word/2006/wordml" xmlns:wps="http://schemas.microsoft.com/office/word/2010/wordprocessingShape" mc:Ignorable="w14 w15 w16se wp14">
+<w:ftr xmlns:wpc="http://schemas.microsoft.com/office/word/2010/wordprocessingCanvas" xmlns:mc="http://schemas.openxmlformats.org/markup-compatibility/2006" xmlns:o="urn:schemas-microsoft-com:office:office" xmlns:r="http://schemas.openxmlformats.org/officeDocument/2006/relationships" xmlns:m="http://schemas.openxmlformats.org/officeDocument/2006/math" xmlns:v="urn:schemas-microsoft-com:vml" xmlns:wp14="http://schemas.microsoft.com/office/word/2010/wordprocessingDrawing" xmlns:wp="http://schemas.openxmlformats.org/drawingml/2006/wordprocessingDrawing" xmlns:w10="urn:schemas-microsoft-com:office:word" xmlns:w="http://schemas.openxmlformats.org/wordprocessingml/2006/main" xmlns:w14="http://schemas.microsoft.com/office/word/2010/wordml" xmlns:w15="http://schemas.microsoft.com/office/word/2012/wordml" xmlns:wpg="http://schemas.microsoft.com/office/word/2010/wordprocessingGroup" xmlns:wpi="http://schemas.microsoft.com/office/word/2010/wordprocessingInk" xmlns:wne="http://schemas.microsoft.com/office/word/2006/wordml" xmlns:wps="http://schemas.microsoft.com/office/word/2010/wordprocessingShape" mc:Ignorable="w14 w15 wp14">
   <w:sdt>
     <w:sdtPr>
       <w:id w:val="-43142235"/>
@@ -4992,7 +4838,7 @@
           <w:rPr>
             <w:noProof/>
           </w:rPr>
-          <w:t>12</w:t>
+          <w:t>11</w:t>
         </w:r>
         <w:r>
           <w:rPr>
@@ -5012,7 +4858,7 @@
 </file>
 
 <file path=word/footnotes.xml><?xml version="1.0" encoding="utf-8"?>
-<w:footnotes xmlns:wpc="http://schemas.microsoft.com/office/word/2010/wordprocessingCanvas" xmlns:cx="http://schemas.microsoft.com/office/drawing/2014/chartex" xmlns:cx1="http://schemas.microsoft.com/office/drawing/2015/9/8/chartex" xmlns:cx2="http://schemas.microsoft.com/office/drawing/2015/10/21/chartex" xmlns:cx3="http://schemas.microsoft.com/office/drawing/2016/5/9/chartex" xmlns:cx4="http://schemas.microsoft.com/office/drawing/2016/5/10/chartex" xmlns:cx5="http://schemas.microsoft.com/office/drawing/2016/5/11/chartex" xmlns:mc="http://schemas.openxmlformats.org/markup-compatibility/2006" xmlns:o="urn:schemas-microsoft-com:office:office" xmlns:r="http://schemas.openxmlformats.org/officeDocument/2006/relationships" xmlns:m="http://schemas.openxmlformats.org/officeDocument/2006/math" xmlns:v="urn:schemas-microsoft-com:vml" xmlns:wp14="http://schemas.microsoft.com/office/word/2010/wordprocessingDrawing" xmlns:wp="http://schemas.openxmlformats.org/drawingml/2006/wordprocessingDrawing" xmlns:w10="urn:schemas-microsoft-com:office:word" xmlns:w="http://schemas.openxmlformats.org/wordprocessingml/2006/main" xmlns:w14="http://schemas.microsoft.com/office/word/2010/wordml" xmlns:w15="http://schemas.microsoft.com/office/word/2012/wordml" xmlns:w16se="http://schemas.microsoft.com/office/word/2015/wordml/symex" xmlns:wpg="http://schemas.microsoft.com/office/word/2010/wordprocessingGroup" xmlns:wpi="http://schemas.microsoft.com/office/word/2010/wordprocessingInk" xmlns:wne="http://schemas.microsoft.com/office/word/2006/wordml" xmlns:wps="http://schemas.microsoft.com/office/word/2010/wordprocessingShape" mc:Ignorable="w14 w15 w16se wp14">
+<w:footnotes xmlns:wpc="http://schemas.microsoft.com/office/word/2010/wordprocessingCanvas" xmlns:mc="http://schemas.openxmlformats.org/markup-compatibility/2006" xmlns:o="urn:schemas-microsoft-com:office:office" xmlns:r="http://schemas.openxmlformats.org/officeDocument/2006/relationships" xmlns:m="http://schemas.openxmlformats.org/officeDocument/2006/math" xmlns:v="urn:schemas-microsoft-com:vml" xmlns:wp14="http://schemas.microsoft.com/office/word/2010/wordprocessingDrawing" xmlns:wp="http://schemas.openxmlformats.org/drawingml/2006/wordprocessingDrawing" xmlns:w10="urn:schemas-microsoft-com:office:word" xmlns:w="http://schemas.openxmlformats.org/wordprocessingml/2006/main" xmlns:w14="http://schemas.microsoft.com/office/word/2010/wordml" xmlns:w15="http://schemas.microsoft.com/office/word/2012/wordml" xmlns:wpg="http://schemas.microsoft.com/office/word/2010/wordprocessingGroup" xmlns:wpi="http://schemas.microsoft.com/office/word/2010/wordprocessingInk" xmlns:wne="http://schemas.microsoft.com/office/word/2006/wordml" xmlns:wps="http://schemas.microsoft.com/office/word/2010/wordprocessingShape" mc:Ignorable="w14 w15 wp14">
   <w:footnote w:type="separator" w:id="-1">
     <w:p>
       <w:pPr>
@@ -5044,7 +4890,7 @@
 </file>
 
 <file path=word/header1.xml><?xml version="1.0" encoding="utf-8"?>
-<w:hdr xmlns:wpc="http://schemas.microsoft.com/office/word/2010/wordprocessingCanvas" xmlns:cx="http://schemas.microsoft.com/office/drawing/2014/chartex" xmlns:cx1="http://schemas.microsoft.com/office/drawing/2015/9/8/chartex" xmlns:cx2="http://schemas.microsoft.com/office/drawing/2015/10/21/chartex" xmlns:cx3="http://schemas.microsoft.com/office/drawing/2016/5/9/chartex" xmlns:cx4="http://schemas.microsoft.com/office/drawing/2016/5/10/chartex" xmlns:cx5="http://schemas.microsoft.com/office/drawing/2016/5/11/chartex" xmlns:mc="http://schemas.openxmlformats.org/markup-compatibility/2006" xmlns:o="urn:schemas-microsoft-com:office:office" xmlns:r="http://schemas.openxmlformats.org/officeDocument/2006/relationships" xmlns:m="http://schemas.openxmlformats.org/officeDocument/2006/math" xmlns:v="urn:schemas-microsoft-com:vml" xmlns:wp14="http://schemas.microsoft.com/office/word/2010/wordprocessingDrawing" xmlns:wp="http://schemas.openxmlformats.org/drawingml/2006/wordprocessingDrawing" xmlns:w10="urn:schemas-microsoft-com:office:word" xmlns:w="http://schemas.openxmlformats.org/wordprocessingml/2006/main" xmlns:w14="http://schemas.microsoft.com/office/word/2010/wordml" xmlns:w15="http://schemas.microsoft.com/office/word/2012/wordml" xmlns:w16se="http://schemas.microsoft.com/office/word/2015/wordml/symex" xmlns:wpg="http://schemas.microsoft.com/office/word/2010/wordprocessingGroup" xmlns:wpi="http://schemas.microsoft.com/office/word/2010/wordprocessingInk" xmlns:wne="http://schemas.microsoft.com/office/word/2006/wordml" xmlns:wps="http://schemas.microsoft.com/office/word/2010/wordprocessingShape" mc:Ignorable="w14 w15 w16se wp14">
+<w:hdr xmlns:wpc="http://schemas.microsoft.com/office/word/2010/wordprocessingCanvas" xmlns:mc="http://schemas.openxmlformats.org/markup-compatibility/2006" xmlns:o="urn:schemas-microsoft-com:office:office" xmlns:r="http://schemas.openxmlformats.org/officeDocument/2006/relationships" xmlns:m="http://schemas.openxmlformats.org/officeDocument/2006/math" xmlns:v="urn:schemas-microsoft-com:vml" xmlns:wp14="http://schemas.microsoft.com/office/word/2010/wordprocessingDrawing" xmlns:wp="http://schemas.openxmlformats.org/drawingml/2006/wordprocessingDrawing" xmlns:w10="urn:schemas-microsoft-com:office:word" xmlns:w="http://schemas.openxmlformats.org/wordprocessingml/2006/main" xmlns:w14="http://schemas.microsoft.com/office/word/2010/wordml" xmlns:w15="http://schemas.microsoft.com/office/word/2012/wordml" xmlns:wpg="http://schemas.microsoft.com/office/word/2010/wordprocessingGroup" xmlns:wpi="http://schemas.microsoft.com/office/word/2010/wordprocessingInk" xmlns:wne="http://schemas.microsoft.com/office/word/2006/wordml" xmlns:wps="http://schemas.microsoft.com/office/word/2010/wordprocessingShape" mc:Ignorable="w14 w15 wp14">
   <w:p>
     <w:pPr>
       <w:pStyle w:val="Header"/>
@@ -5082,7 +4928,7 @@
 </file>
 
 <file path=word/numbering.xml><?xml version="1.0" encoding="utf-8"?>
-<w:numbering xmlns:wpc="http://schemas.microsoft.com/office/word/2010/wordprocessingCanvas" xmlns:cx="http://schemas.microsoft.com/office/drawing/2014/chartex" xmlns:cx1="http://schemas.microsoft.com/office/drawing/2015/9/8/chartex" xmlns:cx2="http://schemas.microsoft.com/office/drawing/2015/10/21/chartex" xmlns:cx3="http://schemas.microsoft.com/office/drawing/2016/5/9/chartex" xmlns:cx4="http://schemas.microsoft.com/office/drawing/2016/5/10/chartex" xmlns:cx5="http://schemas.microsoft.com/office/drawing/2016/5/11/chartex" xmlns:mc="http://schemas.openxmlformats.org/markup-compatibility/2006" xmlns:o="urn:schemas-microsoft-com:office:office" xmlns:r="http://schemas.openxmlformats.org/officeDocument/2006/relationships" xmlns:m="http://schemas.openxmlformats.org/officeDocument/2006/math" xmlns:v="urn:schemas-microsoft-com:vml" xmlns:wp14="http://schemas.microsoft.com/office/word/2010/wordprocessingDrawing" xmlns:wp="http://schemas.openxmlformats.org/drawingml/2006/wordprocessingDrawing" xmlns:w10="urn:schemas-microsoft-com:office:word" xmlns:w="http://schemas.openxmlformats.org/wordprocessingml/2006/main" xmlns:w14="http://schemas.microsoft.com/office/word/2010/wordml" xmlns:w15="http://schemas.microsoft.com/office/word/2012/wordml" xmlns:w16se="http://schemas.microsoft.com/office/word/2015/wordml/symex" xmlns:wpg="http://schemas.microsoft.com/office/word/2010/wordprocessingGroup" xmlns:wpi="http://schemas.microsoft.com/office/word/2010/wordprocessingInk" xmlns:wne="http://schemas.microsoft.com/office/word/2006/wordml" xmlns:wps="http://schemas.microsoft.com/office/word/2010/wordprocessingShape" mc:Ignorable="w14 w15 w16se wp14">
+<w:numbering xmlns:wpc="http://schemas.microsoft.com/office/word/2010/wordprocessingCanvas" xmlns:mc="http://schemas.openxmlformats.org/markup-compatibility/2006" xmlns:o="urn:schemas-microsoft-com:office:office" xmlns:r="http://schemas.openxmlformats.org/officeDocument/2006/relationships" xmlns:m="http://schemas.openxmlformats.org/officeDocument/2006/math" xmlns:v="urn:schemas-microsoft-com:vml" xmlns:wp14="http://schemas.microsoft.com/office/word/2010/wordprocessingDrawing" xmlns:wp="http://schemas.openxmlformats.org/drawingml/2006/wordprocessingDrawing" xmlns:w10="urn:schemas-microsoft-com:office:word" xmlns:w="http://schemas.openxmlformats.org/wordprocessingml/2006/main" xmlns:w14="http://schemas.microsoft.com/office/word/2010/wordml" xmlns:w15="http://schemas.microsoft.com/office/word/2012/wordml" xmlns:wpg="http://schemas.microsoft.com/office/word/2010/wordprocessingGroup" xmlns:wpi="http://schemas.microsoft.com/office/word/2010/wordprocessingInk" xmlns:wne="http://schemas.microsoft.com/office/word/2006/wordml" xmlns:wps="http://schemas.microsoft.com/office/word/2010/wordprocessingShape" mc:Ignorable="w14 w15 wp14">
   <w:abstractNum w:abstractNumId="0" w15:restartNumberingAfterBreak="0">
     <w:nsid w:val="03061F81"/>
     <w:multiLevelType w:val="hybridMultilevel"/>
@@ -7609,7 +7455,7 @@
 </file>
 
 <file path=word/styles.xml><?xml version="1.0" encoding="utf-8"?>
-<w:styles xmlns:mc="http://schemas.openxmlformats.org/markup-compatibility/2006" xmlns:r="http://schemas.openxmlformats.org/officeDocument/2006/relationships" xmlns:w="http://schemas.openxmlformats.org/wordprocessingml/2006/main" xmlns:w14="http://schemas.microsoft.com/office/word/2010/wordml" xmlns:w15="http://schemas.microsoft.com/office/word/2012/wordml" xmlns:w16se="http://schemas.microsoft.com/office/word/2015/wordml/symex" mc:Ignorable="w14 w15 w16se">
+<w:styles xmlns:mc="http://schemas.openxmlformats.org/markup-compatibility/2006" xmlns:r="http://schemas.openxmlformats.org/officeDocument/2006/relationships" xmlns:w="http://schemas.openxmlformats.org/wordprocessingml/2006/main" xmlns:w14="http://schemas.microsoft.com/office/word/2010/wordml" xmlns:w15="http://schemas.microsoft.com/office/word/2012/wordml" mc:Ignorable="w14 w15">
   <w:docDefaults>
     <w:rPrDefault>
       <w:rPr>
@@ -7625,7 +7471,7 @@
       </w:pPr>
     </w:pPrDefault>
   </w:docDefaults>
-  <w:latentStyles w:defLockedState="0" w:defUIPriority="99" w:defSemiHidden="0" w:defUnhideWhenUsed="0" w:defQFormat="0" w:count="374">
+  <w:latentStyles w:defLockedState="0" w:defUIPriority="99" w:defSemiHidden="0" w:defUnhideWhenUsed="0" w:defQFormat="0" w:count="371">
     <w:lsdException w:name="Normal" w:uiPriority="0" w:qFormat="1"/>
     <w:lsdException w:name="heading 1" w:uiPriority="9" w:qFormat="1"/>
     <w:lsdException w:name="heading 2" w:semiHidden="1" w:uiPriority="9" w:unhideWhenUsed="1" w:qFormat="1"/>
@@ -7731,6 +7577,7 @@
     <w:lsdException w:name="HTML Sample" w:semiHidden="1" w:unhideWhenUsed="1"/>
     <w:lsdException w:name="HTML Typewriter" w:semiHidden="1" w:unhideWhenUsed="1"/>
     <w:lsdException w:name="HTML Variable" w:semiHidden="1" w:unhideWhenUsed="1"/>
+    <w:lsdException w:name="Normal Table" w:semiHidden="1" w:unhideWhenUsed="1"/>
     <w:lsdException w:name="annotation subject" w:semiHidden="1" w:unhideWhenUsed="1"/>
     <w:lsdException w:name="No List" w:semiHidden="1" w:unhideWhenUsed="1"/>
     <w:lsdException w:name="Outline List 1" w:semiHidden="1" w:unhideWhenUsed="1"/>
@@ -7775,6 +7622,7 @@
     <w:lsdException w:name="Table Professional" w:semiHidden="1" w:unhideWhenUsed="1"/>
     <w:lsdException w:name="Table Subtle 1" w:semiHidden="1" w:unhideWhenUsed="1"/>
     <w:lsdException w:name="Table Subtle 2" w:semiHidden="1" w:unhideWhenUsed="1"/>
+    <w:lsdException w:name="Table Web 1" w:semiHidden="1" w:unhideWhenUsed="1"/>
     <w:lsdException w:name="Table Web 2" w:semiHidden="1" w:unhideWhenUsed="1"/>
     <w:lsdException w:name="Table Web 3" w:semiHidden="1" w:unhideWhenUsed="1"/>
     <w:lsdException w:name="Balloon Text" w:semiHidden="1" w:unhideWhenUsed="1"/>
@@ -7986,9 +7834,6 @@
     <w:lsdException w:name="List Table 5 Dark Accent 6" w:uiPriority="50"/>
     <w:lsdException w:name="List Table 6 Colorful Accent 6" w:uiPriority="51"/>
     <w:lsdException w:name="List Table 7 Colorful Accent 6" w:uiPriority="52"/>
-    <w:lsdException w:name="Mention" w:semiHidden="1" w:unhideWhenUsed="1"/>
-    <w:lsdException w:name="Smart Hyperlink" w:semiHidden="1" w:unhideWhenUsed="1"/>
-    <w:lsdException w:name="Hashtag" w:semiHidden="1" w:unhideWhenUsed="1"/>
   </w:latentStyles>
   <w:style w:type="paragraph" w:default="1" w:styleId="Normal">
     <w:name w:val="Normal"/>
@@ -8440,6 +8285,25 @@
     <w:rsid w:val="00C57363"/>
     <w:rPr>
       <w:vertAlign w:val="superscript"/>
+    </w:rPr>
+  </w:style>
+  <w:style w:type="paragraph" w:styleId="Caption">
+    <w:name w:val="caption"/>
+    <w:basedOn w:val="Normal"/>
+    <w:next w:val="Normal"/>
+    <w:uiPriority w:val="35"/>
+    <w:unhideWhenUsed/>
+    <w:qFormat/>
+    <w:rsid w:val="00735EC8"/>
+    <w:pPr>
+      <w:spacing w:line="240" w:lineRule="auto"/>
+    </w:pPr>
+    <w:rPr>
+      <w:i/>
+      <w:iCs/>
+      <w:color w:val="1F497D" w:themeColor="text2"/>
+      <w:sz w:val="18"/>
+      <w:szCs w:val="18"/>
     </w:rPr>
   </w:style>
 </w:styles>
@@ -8740,12 +8604,6 @@
 </file>
 
 <file path=customXml/item2.xml><?xml version="1.0" encoding="utf-8"?>
-<p:properties xmlns:p="http://schemas.microsoft.com/office/2006/metadata/properties" xmlns:xsi="http://www.w3.org/2001/XMLSchema-instance" xmlns:pc="http://schemas.microsoft.com/office/infopath/2007/PartnerControls">
-  <documentManagement/>
-</p:properties>
-</file>
-
-<file path=customXml/item3.xml><?xml version="1.0" encoding="utf-8"?>
 <ct:contentTypeSchema xmlns:ct="http://schemas.microsoft.com/office/2006/metadata/contentType" xmlns:ma="http://schemas.microsoft.com/office/2006/metadata/properties/metaAttributes" ct:_="" ma:_="" ma:contentTypeName="Document" ma:contentTypeID="0x0101008391A78A96E52D49B7547661E7A4BF06" ma:contentTypeVersion="2" ma:contentTypeDescription="Create a new document." ma:contentTypeScope="" ma:versionID="0f85b5808450112fb8a7ca44957bb917">
   <xsd:schema xmlns:xsd="http://www.w3.org/2001/XMLSchema" xmlns:xs="http://www.w3.org/2001/XMLSchema" xmlns:p="http://schemas.microsoft.com/office/2006/metadata/properties" xmlns:ns2="40cda520-8ac8-43fb-9853-1ab640917454" targetNamespace="http://schemas.microsoft.com/office/2006/metadata/properties" ma:root="true" ma:fieldsID="d4771e6a9242bec3fb156c39d4a4cbe5" ns2:_="">
     <xsd:import namespace="40cda520-8ac8-43fb-9853-1ab640917454"/>
@@ -8893,6 +8751,12 @@
 </ct:contentTypeSchema>
 </file>
 
+<file path=customXml/item3.xml><?xml version="1.0" encoding="utf-8"?>
+<p:properties xmlns:p="http://schemas.microsoft.com/office/2006/metadata/properties" xmlns:xsi="http://www.w3.org/2001/XMLSchema-instance" xmlns:pc="http://schemas.microsoft.com/office/infopath/2007/PartnerControls">
+  <documentManagement/>
+</p:properties>
+</file>
+
 <file path=customXml/item4.xml><?xml version="1.0" encoding="utf-8"?>
 <b:Sources xmlns:b="http://schemas.openxmlformats.org/officeDocument/2006/bibliography" xmlns="http://schemas.openxmlformats.org/officeDocument/2006/bibliography" SelectedStyle="\APASixthEditionOfficeOnline.xsl" StyleName="APA" Version="6"/>
 </file>
@@ -8906,15 +8770,6 @@
 </file>
 
 <file path=customXml/itemProps2.xml><?xml version="1.0" encoding="utf-8"?>
-<ds:datastoreItem xmlns:ds="http://schemas.openxmlformats.org/officeDocument/2006/customXml" ds:itemID="{66114B49-3761-42C8-B77C-1605990E9D79}">
-  <ds:schemaRefs>
-    <ds:schemaRef ds:uri="http://schemas.microsoft.com/office/2006/metadata/properties"/>
-    <ds:schemaRef ds:uri="http://schemas.microsoft.com/office/infopath/2007/PartnerControls"/>
-  </ds:schemaRefs>
-</ds:datastoreItem>
-</file>
-
-<file path=customXml/itemProps3.xml><?xml version="1.0" encoding="utf-8"?>
 <ds:datastoreItem xmlns:ds="http://schemas.openxmlformats.org/officeDocument/2006/customXml" ds:itemID="{A0378BCA-A838-4F09-92FF-D35069E25102}">
   <ds:schemaRefs>
     <ds:schemaRef ds:uri="http://schemas.microsoft.com/office/2006/metadata/contentType"/>
@@ -8932,8 +8787,17 @@
 </ds:datastoreItem>
 </file>
 
+<file path=customXml/itemProps3.xml><?xml version="1.0" encoding="utf-8"?>
+<ds:datastoreItem xmlns:ds="http://schemas.openxmlformats.org/officeDocument/2006/customXml" ds:itemID="{66114B49-3761-42C8-B77C-1605990E9D79}">
+  <ds:schemaRefs>
+    <ds:schemaRef ds:uri="http://schemas.microsoft.com/office/2006/metadata/properties"/>
+    <ds:schemaRef ds:uri="http://schemas.microsoft.com/office/infopath/2007/PartnerControls"/>
+  </ds:schemaRefs>
+</ds:datastoreItem>
+</file>
+
 <file path=customXml/itemProps4.xml><?xml version="1.0" encoding="utf-8"?>
-<ds:datastoreItem xmlns:ds="http://schemas.openxmlformats.org/officeDocument/2006/customXml" ds:itemID="{E28AE58B-DD71-4F98-9AFC-3D9CDFA99FDB}">
+<ds:datastoreItem xmlns:ds="http://schemas.openxmlformats.org/officeDocument/2006/customXml" ds:itemID="{2A111ECB-F82B-4149-B5C0-2CA14542B51E}">
   <ds:schemaRefs>
     <ds:schemaRef ds:uri="http://schemas.openxmlformats.org/officeDocument/2006/bibliography"/>
   </ds:schemaRefs>

</xml_diff>